<commit_message>
FuSa: Cleans up documents for submission
</commit_message>
<xml_diff>
--- a/Template_Files/01_SafetyPlan_LaneAssistance_Template.docx
+++ b/Template_Files/01_SafetyPlan_LaneAssistance_Template.docx
@@ -9,13 +9,16 @@
         <w:keepLines w:val="0"/>
         <w:spacing w:after="0"/>
         <w:contextualSpacing w:val="0"/>
+        <w:jc w:val="both"/>
         <w:rPr>
           <w:sz w:val="48"/>
           <w:szCs w:val="48"/>
         </w:rPr>
       </w:pPr>
       <w:bookmarkStart w:id="0" w:name="_gc2pz7m8v7e" w:colFirst="0" w:colLast="0"/>
+      <w:bookmarkStart w:id="1" w:name="_GoBack"/>
       <w:bookmarkEnd w:id="0"/>
+      <w:bookmarkEnd w:id="1"/>
       <w:r>
         <w:rPr>
           <w:noProof/>
@@ -121,51 +124,60 @@
         <w:spacing w:after="0"/>
         <w:ind w:left="720"/>
         <w:contextualSpacing w:val="0"/>
-        <w:jc w:val="right"/>
+        <w:jc w:val="both"/>
         <w:rPr>
           <w:color w:val="B7B7B7"/>
           <w:sz w:val="48"/>
           <w:szCs w:val="48"/>
         </w:rPr>
       </w:pPr>
-      <w:bookmarkStart w:id="1" w:name="_26sbew8fa0gp" w:colFirst="0" w:colLast="0"/>
-      <w:bookmarkEnd w:id="1"/>
+      <w:bookmarkStart w:id="2" w:name="_26sbew8fa0gp" w:colFirst="0" w:colLast="0"/>
+      <w:bookmarkEnd w:id="2"/>
     </w:p>
     <w:p>
       <w:pPr>
         <w:pStyle w:val="Title"/>
         <w:contextualSpacing w:val="0"/>
-        <w:jc w:val="right"/>
+        <w:jc w:val="both"/>
         <w:rPr>
           <w:sz w:val="48"/>
           <w:szCs w:val="48"/>
         </w:rPr>
       </w:pPr>
-      <w:bookmarkStart w:id="2" w:name="_1v0rwb789wl3" w:colFirst="0" w:colLast="0"/>
-      <w:bookmarkEnd w:id="2"/>
+      <w:bookmarkStart w:id="3" w:name="_1v0rwb789wl3" w:colFirst="0" w:colLast="0"/>
+      <w:bookmarkEnd w:id="3"/>
     </w:p>
     <w:p>
       <w:pPr>
         <w:pStyle w:val="Title"/>
         <w:contextualSpacing w:val="0"/>
+        <w:jc w:val="both"/>
         <w:rPr>
           <w:sz w:val="48"/>
           <w:szCs w:val="48"/>
         </w:rPr>
       </w:pPr>
-      <w:bookmarkStart w:id="3" w:name="_2468oyeg0eef" w:colFirst="0" w:colLast="0"/>
-      <w:bookmarkEnd w:id="3"/>
-    </w:p>
-    <w:p/>
-    <w:p/>
+      <w:bookmarkStart w:id="4" w:name="_2468oyeg0eef" w:colFirst="0" w:colLast="0"/>
+      <w:bookmarkEnd w:id="4"/>
+    </w:p>
+    <w:p>
+      <w:pPr>
+        <w:jc w:val="both"/>
+      </w:pPr>
+    </w:p>
+    <w:p>
+      <w:pPr>
+        <w:jc w:val="both"/>
+      </w:pPr>
+    </w:p>
     <w:p>
       <w:pPr>
         <w:pStyle w:val="Title"/>
         <w:contextualSpacing w:val="0"/>
-        <w:jc w:val="right"/>
-      </w:pPr>
-      <w:bookmarkStart w:id="4" w:name="_ug35toubx59n" w:colFirst="0" w:colLast="0"/>
-      <w:bookmarkEnd w:id="4"/>
+        <w:jc w:val="both"/>
+      </w:pPr>
+      <w:bookmarkStart w:id="5" w:name="_ug35toubx59n" w:colFirst="0" w:colLast="0"/>
+      <w:bookmarkEnd w:id="5"/>
       <w:r>
         <w:rPr>
           <w:sz w:val="48"/>
@@ -176,7 +188,7 @@
     </w:p>
     <w:p>
       <w:pPr>
-        <w:jc w:val="right"/>
+        <w:jc w:val="both"/>
         <w:rPr>
           <w:b/>
           <w:color w:val="B7B7B7"/>
@@ -198,7 +210,7 @@
     </w:p>
     <w:p>
       <w:pPr>
-        <w:jc w:val="right"/>
+        <w:jc w:val="both"/>
         <w:rPr>
           <w:b/>
           <w:color w:val="999999"/>
@@ -221,19 +233,23 @@
         <w:t xml:space="preserve"> Released on 2017-06-21</w:t>
       </w:r>
     </w:p>
-    <w:p/>
+    <w:p>
+      <w:pPr>
+        <w:jc w:val="both"/>
+      </w:pPr>
+    </w:p>
     <w:p>
       <w:pPr>
         <w:pStyle w:val="Title"/>
         <w:contextualSpacing w:val="0"/>
-        <w:jc w:val="right"/>
+        <w:jc w:val="both"/>
         <w:rPr>
           <w:sz w:val="48"/>
           <w:szCs w:val="48"/>
         </w:rPr>
       </w:pPr>
-      <w:bookmarkStart w:id="5" w:name="_ryo483hmgvs6" w:colFirst="0" w:colLast="0"/>
-      <w:bookmarkEnd w:id="5"/>
+      <w:bookmarkStart w:id="6" w:name="_ryo483hmgvs6" w:colFirst="0" w:colLast="0"/>
+      <w:bookmarkEnd w:id="6"/>
       <w:r>
         <w:rPr>
           <w:noProof/>
@@ -282,36 +298,44 @@
         <w:t xml:space="preserve"> </w:t>
       </w:r>
     </w:p>
-    <w:p/>
-    <w:p/>
+    <w:p>
+      <w:pPr>
+        <w:jc w:val="both"/>
+      </w:pPr>
+    </w:p>
+    <w:p>
+      <w:pPr>
+        <w:jc w:val="both"/>
+      </w:pPr>
+    </w:p>
     <w:p>
       <w:pPr>
         <w:ind w:left="720"/>
-        <w:jc w:val="right"/>
+        <w:jc w:val="both"/>
       </w:pPr>
     </w:p>
     <w:p>
       <w:pPr>
         <w:ind w:left="720"/>
-        <w:jc w:val="right"/>
+        <w:jc w:val="both"/>
       </w:pPr>
     </w:p>
     <w:p>
       <w:pPr>
         <w:ind w:left="720"/>
-        <w:jc w:val="right"/>
+        <w:jc w:val="both"/>
       </w:pPr>
     </w:p>
     <w:p>
       <w:pPr>
         <w:ind w:left="720"/>
-        <w:jc w:val="right"/>
+        <w:jc w:val="both"/>
       </w:pPr>
     </w:p>
     <w:p>
       <w:pPr>
         <w:ind w:left="720"/>
-        <w:jc w:val="right"/>
+        <w:jc w:val="both"/>
       </w:pPr>
     </w:p>
     <w:p>
@@ -320,9 +344,10 @@
         <w:widowControl w:val="0"/>
         <w:spacing w:before="480" w:after="180" w:line="240" w:lineRule="auto"/>
         <w:contextualSpacing w:val="0"/>
-      </w:pPr>
-      <w:bookmarkStart w:id="6" w:name="_1t3h5sf" w:colFirst="0" w:colLast="0"/>
-      <w:bookmarkEnd w:id="6"/>
+        <w:jc w:val="both"/>
+      </w:pPr>
+      <w:bookmarkStart w:id="7" w:name="_1t3h5sf" w:colFirst="0" w:colLast="0"/>
+      <w:bookmarkEnd w:id="7"/>
       <w:r>
         <w:lastRenderedPageBreak/>
         <w:t>Document history</w:t>
@@ -330,62 +355,9 @@
     </w:p>
     <w:p>
       <w:pPr>
-        <w:rPr>
-          <w:b/>
-          <w:color w:val="B7B7B7"/>
-        </w:rPr>
-      </w:pPr>
-      <w:r>
-        <w:rPr>
-          <w:b/>
-          <w:color w:val="B7B7B7"/>
-        </w:rPr>
-        <w:t xml:space="preserve">[Instructions: Fill in the date, version and description fields. You can fill out the Editor field with your name if you want to do so. Keep track of your editing as if this were a </w:t>
-      </w:r>
-      <w:proofErr w:type="gramStart"/>
-      <w:r>
-        <w:rPr>
-          <w:b/>
-          <w:color w:val="B7B7B7"/>
-        </w:rPr>
-        <w:t>real world</w:t>
-      </w:r>
-      <w:proofErr w:type="gramEnd"/>
-      <w:r>
-        <w:rPr>
-          <w:b/>
-          <w:color w:val="B7B7B7"/>
-        </w:rPr>
-        <w:t xml:space="preserve"> project. </w:t>
-      </w:r>
-    </w:p>
-    <w:p>
-      <w:pPr>
-        <w:rPr>
-          <w:b/>
-          <w:color w:val="B7B7B7"/>
-        </w:rPr>
-      </w:pPr>
-    </w:p>
-    <w:p>
-      <w:pPr>
-        <w:rPr>
-          <w:b/>
-          <w:color w:val="B7B7B7"/>
-        </w:rPr>
-      </w:pPr>
-      <w:r>
-        <w:rPr>
-          <w:b/>
-          <w:color w:val="B7B7B7"/>
-        </w:rPr>
-        <w:t>For example, if this were your first draft or first submission, you might say version 1.0. If this is a second submission attempt, then you'd add a second line with a new date and version 2.0]</w:t>
-      </w:r>
-    </w:p>
-    <w:p>
-      <w:pPr>
         <w:widowControl w:val="0"/>
         <w:spacing w:after="180"/>
+        <w:jc w:val="both"/>
         <w:rPr>
           <w:rFonts w:ascii="Calibri" w:eastAsia="Calibri" w:hAnsi="Calibri" w:cs="Calibri"/>
         </w:rPr>
@@ -425,6 +397,7 @@
             <w:pPr>
               <w:widowControl w:val="0"/>
               <w:contextualSpacing w:val="0"/>
+              <w:jc w:val="both"/>
               <w:rPr>
                 <w:rFonts w:ascii="Calibri" w:eastAsia="Calibri" w:hAnsi="Calibri" w:cs="Calibri"/>
                 <w:sz w:val="22"/>
@@ -450,6 +423,7 @@
             <w:pPr>
               <w:widowControl w:val="0"/>
               <w:contextualSpacing w:val="0"/>
+              <w:jc w:val="both"/>
               <w:rPr>
                 <w:rFonts w:ascii="Calibri" w:eastAsia="Calibri" w:hAnsi="Calibri" w:cs="Calibri"/>
                 <w:sz w:val="22"/>
@@ -475,6 +449,7 @@
             <w:pPr>
               <w:widowControl w:val="0"/>
               <w:contextualSpacing w:val="0"/>
+              <w:jc w:val="both"/>
               <w:rPr>
                 <w:rFonts w:ascii="Calibri" w:eastAsia="Calibri" w:hAnsi="Calibri" w:cs="Calibri"/>
                 <w:sz w:val="22"/>
@@ -500,6 +475,7 @@
             <w:pPr>
               <w:widowControl w:val="0"/>
               <w:contextualSpacing w:val="0"/>
+              <w:jc w:val="both"/>
               <w:rPr>
                 <w:rFonts w:ascii="Calibri" w:eastAsia="Calibri" w:hAnsi="Calibri" w:cs="Calibri"/>
                 <w:sz w:val="22"/>
@@ -527,6 +503,7 @@
             <w:pPr>
               <w:widowControl w:val="0"/>
               <w:contextualSpacing w:val="0"/>
+              <w:jc w:val="both"/>
               <w:rPr>
                 <w:rFonts w:ascii="Calibri" w:eastAsia="Calibri" w:hAnsi="Calibri" w:cs="Calibri"/>
                 <w:sz w:val="22"/>
@@ -551,6 +528,7 @@
             <w:pPr>
               <w:widowControl w:val="0"/>
               <w:contextualSpacing w:val="0"/>
+              <w:jc w:val="both"/>
               <w:rPr>
                 <w:rFonts w:ascii="Calibri" w:eastAsia="Calibri" w:hAnsi="Calibri" w:cs="Calibri"/>
                 <w:sz w:val="22"/>
@@ -575,6 +553,7 @@
             <w:pPr>
               <w:widowControl w:val="0"/>
               <w:contextualSpacing w:val="0"/>
+              <w:jc w:val="both"/>
               <w:rPr>
                 <w:rFonts w:ascii="Calibri" w:eastAsia="Calibri" w:hAnsi="Calibri" w:cs="Calibri"/>
                 <w:sz w:val="22"/>
@@ -599,6 +578,7 @@
             <w:pPr>
               <w:widowControl w:val="0"/>
               <w:contextualSpacing w:val="0"/>
+              <w:jc w:val="both"/>
               <w:rPr>
                 <w:rFonts w:ascii="Calibri" w:eastAsia="Calibri" w:hAnsi="Calibri" w:cs="Calibri"/>
                 <w:sz w:val="22"/>
@@ -625,6 +605,7 @@
             <w:pPr>
               <w:widowControl w:val="0"/>
               <w:contextualSpacing w:val="0"/>
+              <w:jc w:val="both"/>
               <w:rPr>
                 <w:rFonts w:ascii="Calibri" w:eastAsia="Calibri" w:hAnsi="Calibri" w:cs="Calibri"/>
                 <w:sz w:val="22"/>
@@ -641,6 +622,7 @@
             <w:pPr>
               <w:widowControl w:val="0"/>
               <w:contextualSpacing w:val="0"/>
+              <w:jc w:val="both"/>
               <w:rPr>
                 <w:rFonts w:ascii="Calibri" w:eastAsia="Calibri" w:hAnsi="Calibri" w:cs="Calibri"/>
                 <w:sz w:val="22"/>
@@ -657,6 +639,7 @@
             <w:pPr>
               <w:widowControl w:val="0"/>
               <w:contextualSpacing w:val="0"/>
+              <w:jc w:val="both"/>
               <w:rPr>
                 <w:rFonts w:ascii="Calibri" w:eastAsia="Calibri" w:hAnsi="Calibri" w:cs="Calibri"/>
                 <w:sz w:val="22"/>
@@ -673,6 +656,7 @@
             <w:pPr>
               <w:widowControl w:val="0"/>
               <w:contextualSpacing w:val="0"/>
+              <w:jc w:val="both"/>
               <w:rPr>
                 <w:rFonts w:ascii="Calibri" w:eastAsia="Calibri" w:hAnsi="Calibri" w:cs="Calibri"/>
                 <w:sz w:val="22"/>
@@ -691,6 +675,7 @@
             <w:pPr>
               <w:widowControl w:val="0"/>
               <w:contextualSpacing w:val="0"/>
+              <w:jc w:val="both"/>
               <w:rPr>
                 <w:rFonts w:ascii="Calibri" w:eastAsia="Calibri" w:hAnsi="Calibri" w:cs="Calibri"/>
                 <w:sz w:val="22"/>
@@ -707,6 +692,7 @@
             <w:pPr>
               <w:widowControl w:val="0"/>
               <w:contextualSpacing w:val="0"/>
+              <w:jc w:val="both"/>
               <w:rPr>
                 <w:rFonts w:ascii="Calibri" w:eastAsia="Calibri" w:hAnsi="Calibri" w:cs="Calibri"/>
                 <w:sz w:val="22"/>
@@ -723,6 +709,7 @@
             <w:pPr>
               <w:widowControl w:val="0"/>
               <w:contextualSpacing w:val="0"/>
+              <w:jc w:val="both"/>
               <w:rPr>
                 <w:rFonts w:ascii="Calibri" w:eastAsia="Calibri" w:hAnsi="Calibri" w:cs="Calibri"/>
                 <w:sz w:val="22"/>
@@ -739,6 +726,7 @@
             <w:pPr>
               <w:widowControl w:val="0"/>
               <w:contextualSpacing w:val="0"/>
+              <w:jc w:val="both"/>
               <w:rPr>
                 <w:rFonts w:ascii="Calibri" w:eastAsia="Calibri" w:hAnsi="Calibri" w:cs="Calibri"/>
                 <w:sz w:val="22"/>
@@ -757,6 +745,7 @@
             <w:pPr>
               <w:widowControl w:val="0"/>
               <w:contextualSpacing w:val="0"/>
+              <w:jc w:val="both"/>
               <w:rPr>
                 <w:rFonts w:ascii="Calibri" w:eastAsia="Calibri" w:hAnsi="Calibri" w:cs="Calibri"/>
                 <w:sz w:val="22"/>
@@ -773,6 +762,7 @@
             <w:pPr>
               <w:widowControl w:val="0"/>
               <w:contextualSpacing w:val="0"/>
+              <w:jc w:val="both"/>
               <w:rPr>
                 <w:rFonts w:ascii="Calibri" w:eastAsia="Calibri" w:hAnsi="Calibri" w:cs="Calibri"/>
                 <w:sz w:val="22"/>
@@ -789,6 +779,7 @@
             <w:pPr>
               <w:widowControl w:val="0"/>
               <w:contextualSpacing w:val="0"/>
+              <w:jc w:val="both"/>
               <w:rPr>
                 <w:rFonts w:ascii="Calibri" w:eastAsia="Calibri" w:hAnsi="Calibri" w:cs="Calibri"/>
                 <w:sz w:val="22"/>
@@ -805,6 +796,7 @@
             <w:pPr>
               <w:widowControl w:val="0"/>
               <w:contextualSpacing w:val="0"/>
+              <w:jc w:val="both"/>
               <w:rPr>
                 <w:rFonts w:ascii="Calibri" w:eastAsia="Calibri" w:hAnsi="Calibri" w:cs="Calibri"/>
                 <w:sz w:val="22"/>
@@ -823,6 +815,7 @@
             <w:pPr>
               <w:widowControl w:val="0"/>
               <w:contextualSpacing w:val="0"/>
+              <w:jc w:val="both"/>
               <w:rPr>
                 <w:rFonts w:ascii="Calibri" w:eastAsia="Calibri" w:hAnsi="Calibri" w:cs="Calibri"/>
                 <w:sz w:val="22"/>
@@ -839,14 +832,15 @@
             <w:pPr>
               <w:widowControl w:val="0"/>
               <w:contextualSpacing w:val="0"/>
+              <w:jc w:val="both"/>
               <w:rPr>
                 <w:rFonts w:ascii="Calibri" w:eastAsia="Calibri" w:hAnsi="Calibri" w:cs="Calibri"/>
                 <w:sz w:val="22"/>
                 <w:szCs w:val="22"/>
               </w:rPr>
             </w:pPr>
-            <w:bookmarkStart w:id="7" w:name="_2s8eyo1" w:colFirst="0" w:colLast="0"/>
-            <w:bookmarkEnd w:id="7"/>
+            <w:bookmarkStart w:id="8" w:name="_2s8eyo1" w:colFirst="0" w:colLast="0"/>
+            <w:bookmarkEnd w:id="8"/>
           </w:p>
         </w:tc>
         <w:tc>
@@ -857,6 +851,7 @@
             <w:pPr>
               <w:widowControl w:val="0"/>
               <w:contextualSpacing w:val="0"/>
+              <w:jc w:val="both"/>
               <w:rPr>
                 <w:rFonts w:ascii="Calibri" w:eastAsia="Calibri" w:hAnsi="Calibri" w:cs="Calibri"/>
                 <w:sz w:val="22"/>
@@ -873,6 +868,7 @@
             <w:pPr>
               <w:widowControl w:val="0"/>
               <w:contextualSpacing w:val="0"/>
+              <w:jc w:val="both"/>
               <w:rPr>
                 <w:rFonts w:ascii="Calibri" w:eastAsia="Calibri" w:hAnsi="Calibri" w:cs="Calibri"/>
                 <w:sz w:val="22"/>
@@ -889,63 +885,15 @@
         <w:widowControl w:val="0"/>
         <w:spacing w:before="480" w:after="180" w:line="240" w:lineRule="auto"/>
         <w:contextualSpacing w:val="0"/>
-      </w:pPr>
-      <w:bookmarkStart w:id="8" w:name="_ktt3lgighckp" w:colFirst="0" w:colLast="0"/>
-      <w:bookmarkEnd w:id="8"/>
-    </w:p>
-    <w:p>
-      <w:pPr>
-        <w:pStyle w:val="Heading1"/>
-        <w:widowControl w:val="0"/>
-        <w:spacing w:before="480" w:after="180" w:line="240" w:lineRule="auto"/>
-        <w:contextualSpacing w:val="0"/>
-      </w:pPr>
-    </w:p>
-    <w:p>
-      <w:pPr>
-        <w:pStyle w:val="Heading1"/>
-        <w:widowControl w:val="0"/>
-        <w:spacing w:before="480" w:after="180" w:line="240" w:lineRule="auto"/>
-        <w:contextualSpacing w:val="0"/>
-      </w:pPr>
-    </w:p>
-    <w:p>
-      <w:pPr>
-        <w:pStyle w:val="Heading1"/>
-        <w:widowControl w:val="0"/>
-        <w:spacing w:before="480" w:after="180" w:line="240" w:lineRule="auto"/>
-        <w:contextualSpacing w:val="0"/>
-      </w:pPr>
-    </w:p>
-    <w:p>
-      <w:pPr>
-        <w:pStyle w:val="Heading1"/>
-        <w:widowControl w:val="0"/>
-        <w:spacing w:before="480" w:after="180" w:line="240" w:lineRule="auto"/>
-        <w:contextualSpacing w:val="0"/>
-      </w:pPr>
-    </w:p>
-    <w:p>
-      <w:pPr>
-        <w:pStyle w:val="Heading1"/>
-        <w:widowControl w:val="0"/>
-        <w:spacing w:before="480" w:after="180" w:line="240" w:lineRule="auto"/>
-        <w:contextualSpacing w:val="0"/>
-      </w:pPr>
+        <w:jc w:val="both"/>
+      </w:pPr>
+      <w:bookmarkStart w:id="9" w:name="_ktt3lgighckp" w:colFirst="0" w:colLast="0"/>
+      <w:bookmarkEnd w:id="9"/>
     </w:p>
     <w:p>
       <w:pPr>
         <w:spacing w:before="80" w:line="240" w:lineRule="auto"/>
-      </w:pPr>
-    </w:p>
-    <w:p>
-      <w:pPr>
-        <w:spacing w:before="80" w:line="240" w:lineRule="auto"/>
-      </w:pPr>
-    </w:p>
-    <w:p>
-      <w:pPr>
-        <w:spacing w:before="80" w:line="240" w:lineRule="auto"/>
+        <w:jc w:val="both"/>
       </w:pPr>
     </w:p>
     <w:sdt>
@@ -961,6 +909,7 @@
         <w:p>
           <w:pPr>
             <w:spacing w:before="80" w:line="240" w:lineRule="auto"/>
+            <w:jc w:val="both"/>
           </w:pPr>
         </w:p>
         <w:p>
@@ -969,20 +918,22 @@
             <w:widowControl w:val="0"/>
             <w:spacing w:before="480" w:after="180" w:line="240" w:lineRule="auto"/>
             <w:contextualSpacing w:val="0"/>
+            <w:jc w:val="both"/>
           </w:pPr>
           <w:r>
-            <w:lastRenderedPageBreak/>
             <w:t>Table of Contents</w:t>
           </w:r>
         </w:p>
         <w:p>
           <w:pPr>
             <w:spacing w:before="80" w:line="240" w:lineRule="auto"/>
+            <w:jc w:val="both"/>
           </w:pPr>
         </w:p>
         <w:p>
           <w:pPr>
             <w:spacing w:before="80" w:line="240" w:lineRule="auto"/>
+            <w:jc w:val="both"/>
             <w:rPr>
               <w:color w:val="1155CC"/>
               <w:u w:val="single"/>
@@ -1010,6 +961,7 @@
         <w:p>
           <w:pPr>
             <w:spacing w:before="200" w:line="240" w:lineRule="auto"/>
+            <w:jc w:val="both"/>
             <w:rPr>
               <w:color w:val="1155CC"/>
               <w:u w:val="single"/>
@@ -1028,6 +980,7 @@
         <w:p>
           <w:pPr>
             <w:spacing w:before="200" w:line="240" w:lineRule="auto"/>
+            <w:jc w:val="both"/>
             <w:rPr>
               <w:color w:val="1155CC"/>
               <w:u w:val="single"/>
@@ -1047,6 +1000,7 @@
           <w:pPr>
             <w:spacing w:before="60" w:line="240" w:lineRule="auto"/>
             <w:ind w:left="360"/>
+            <w:jc w:val="both"/>
             <w:rPr>
               <w:color w:val="1155CC"/>
               <w:u w:val="single"/>
@@ -1066,6 +1020,7 @@
           <w:pPr>
             <w:spacing w:before="60" w:line="240" w:lineRule="auto"/>
             <w:ind w:left="360"/>
+            <w:jc w:val="both"/>
             <w:rPr>
               <w:color w:val="1155CC"/>
               <w:u w:val="single"/>
@@ -1085,6 +1040,7 @@
           <w:pPr>
             <w:spacing w:before="60" w:line="240" w:lineRule="auto"/>
             <w:ind w:left="360"/>
+            <w:jc w:val="both"/>
             <w:rPr>
               <w:color w:val="1155CC"/>
               <w:u w:val="single"/>
@@ -1103,6 +1059,7 @@
         <w:p>
           <w:pPr>
             <w:spacing w:before="200" w:line="240" w:lineRule="auto"/>
+            <w:jc w:val="both"/>
             <w:rPr>
               <w:color w:val="1155CC"/>
               <w:u w:val="single"/>
@@ -1121,6 +1078,7 @@
         <w:p>
           <w:pPr>
             <w:spacing w:before="200" w:line="240" w:lineRule="auto"/>
+            <w:jc w:val="both"/>
             <w:rPr>
               <w:color w:val="1155CC"/>
               <w:u w:val="single"/>
@@ -1140,6 +1098,7 @@
           <w:pPr>
             <w:spacing w:before="60" w:line="240" w:lineRule="auto"/>
             <w:ind w:left="360"/>
+            <w:jc w:val="both"/>
             <w:rPr>
               <w:color w:val="1155CC"/>
               <w:u w:val="single"/>
@@ -1159,6 +1118,7 @@
           <w:pPr>
             <w:spacing w:before="60" w:line="240" w:lineRule="auto"/>
             <w:ind w:left="360"/>
+            <w:jc w:val="both"/>
             <w:rPr>
               <w:color w:val="1155CC"/>
               <w:u w:val="single"/>
@@ -1177,6 +1137,7 @@
         <w:p>
           <w:pPr>
             <w:spacing w:before="200" w:line="240" w:lineRule="auto"/>
+            <w:jc w:val="both"/>
             <w:rPr>
               <w:color w:val="1155CC"/>
               <w:u w:val="single"/>
@@ -1195,6 +1156,7 @@
         <w:p>
           <w:pPr>
             <w:spacing w:before="200" w:line="240" w:lineRule="auto"/>
+            <w:jc w:val="both"/>
             <w:rPr>
               <w:color w:val="1155CC"/>
               <w:u w:val="single"/>
@@ -1213,6 +1175,7 @@
         <w:p>
           <w:pPr>
             <w:spacing w:before="200" w:line="240" w:lineRule="auto"/>
+            <w:jc w:val="both"/>
             <w:rPr>
               <w:color w:val="1155CC"/>
               <w:u w:val="single"/>
@@ -1231,6 +1194,7 @@
         <w:p>
           <w:pPr>
             <w:spacing w:before="200" w:line="240" w:lineRule="auto"/>
+            <w:jc w:val="both"/>
             <w:rPr>
               <w:color w:val="1155CC"/>
               <w:u w:val="single"/>
@@ -1249,6 +1213,7 @@
         <w:p>
           <w:pPr>
             <w:spacing w:before="200" w:after="80" w:line="240" w:lineRule="auto"/>
+            <w:jc w:val="both"/>
             <w:rPr>
               <w:color w:val="1155CC"/>
               <w:u w:val="single"/>
@@ -1271,63 +1236,68 @@
     </w:sdt>
     <w:p>
       <w:pPr>
-        <w:rPr>
-          <w:b/>
-          <w:color w:val="B7B7B7"/>
-        </w:rPr>
-      </w:pPr>
-    </w:p>
-    <w:p>
-      <w:pPr>
-        <w:rPr>
-          <w:b/>
-          <w:color w:val="B7B7B7"/>
-        </w:rPr>
-      </w:pPr>
-    </w:p>
-    <w:p>
-      <w:pPr>
-        <w:rPr>
-          <w:b/>
-          <w:color w:val="B7B7B7"/>
-        </w:rPr>
-      </w:pPr>
-      <w:r>
-        <w:br w:type="page"/>
-      </w:r>
-    </w:p>
-    <w:p>
-      <w:pPr>
         <w:pStyle w:val="Heading1"/>
         <w:widowControl w:val="0"/>
         <w:spacing w:before="480" w:after="180" w:line="240" w:lineRule="auto"/>
         <w:contextualSpacing w:val="0"/>
-      </w:pPr>
-      <w:bookmarkStart w:id="9" w:name="_zakt536q9xt3" w:colFirst="0" w:colLast="0"/>
-      <w:bookmarkEnd w:id="9"/>
+        <w:jc w:val="both"/>
+      </w:pPr>
       <w:r>
         <w:lastRenderedPageBreak/>
         <w:t>Introduction</w:t>
       </w:r>
     </w:p>
-    <w:p/>
+    <w:p>
+      <w:pPr>
+        <w:jc w:val="both"/>
+        <w:rPr>
+          <w:b/>
+          <w:color w:val="B7B7B7"/>
+        </w:rPr>
+      </w:pPr>
+    </w:p>
+    <w:p>
+      <w:pPr>
+        <w:jc w:val="both"/>
+        <w:rPr>
+          <w:b/>
+          <w:color w:val="B7B7B7"/>
+        </w:rPr>
+      </w:pPr>
+    </w:p>
+    <w:p>
+      <w:pPr>
+        <w:jc w:val="both"/>
+        <w:rPr>
+          <w:b/>
+          <w:color w:val="B7B7B7"/>
+        </w:rPr>
+      </w:pPr>
+      <w:bookmarkStart w:id="10" w:name="_zakt536q9xt3" w:colFirst="0" w:colLast="0"/>
+      <w:bookmarkEnd w:id="10"/>
+    </w:p>
     <w:p>
       <w:pPr>
         <w:pStyle w:val="Heading2"/>
         <w:contextualSpacing w:val="0"/>
-      </w:pPr>
-      <w:bookmarkStart w:id="10" w:name="_52ybytyytfvs" w:colFirst="0" w:colLast="0"/>
-      <w:bookmarkEnd w:id="10"/>
+        <w:jc w:val="both"/>
+      </w:pPr>
+      <w:bookmarkStart w:id="11" w:name="_52ybytyytfvs" w:colFirst="0" w:colLast="0"/>
+      <w:bookmarkEnd w:id="11"/>
       <w:r>
         <w:t>Purpose of the Safety Plan</w:t>
       </w:r>
     </w:p>
     <w:p>
+      <w:pPr>
+        <w:jc w:val="both"/>
+      </w:pPr>
       <w:r>
         <w:t>The purpose of this safety plan is to provide an overall framework for the Lane Assistance item, and to assign roles</w:t>
       </w:r>
-    </w:p>
-    <w:p>
+      <w:r>
+        <w:t xml:space="preserve"> </w:t>
+      </w:r>
       <w:r>
         <w:t>and responsibilities for functional safety for this item.</w:t>
       </w:r>
@@ -1336,14 +1306,18 @@
       <w:pPr>
         <w:pStyle w:val="Heading2"/>
         <w:contextualSpacing w:val="0"/>
-      </w:pPr>
-      <w:bookmarkStart w:id="11" w:name="_sh22j99mm02k" w:colFirst="0" w:colLast="0"/>
-      <w:bookmarkEnd w:id="11"/>
+        <w:jc w:val="both"/>
+      </w:pPr>
+      <w:bookmarkStart w:id="12" w:name="_sh22j99mm02k" w:colFirst="0" w:colLast="0"/>
+      <w:bookmarkEnd w:id="12"/>
       <w:r>
         <w:t>Scope of the Project</w:t>
       </w:r>
     </w:p>
     <w:p>
+      <w:pPr>
+        <w:jc w:val="both"/>
+      </w:pPr>
       <w:r>
         <w:t>For the lane assistance project, the following safety lifecycle phases are in scope:</w:t>
       </w:r>
@@ -1351,11 +1325,13 @@
     <w:p>
       <w:pPr>
         <w:ind w:firstLine="720"/>
+        <w:jc w:val="both"/>
       </w:pPr>
     </w:p>
     <w:p>
       <w:pPr>
         <w:ind w:firstLine="720"/>
+        <w:jc w:val="both"/>
       </w:pPr>
       <w:r>
         <w:t>Concept phase</w:t>
@@ -1364,6 +1340,7 @@
     <w:p>
       <w:pPr>
         <w:ind w:firstLine="720"/>
+        <w:jc w:val="both"/>
       </w:pPr>
       <w:r>
         <w:t>Product Development at the System Level</w:t>
@@ -1372,21 +1349,34 @@
     <w:p>
       <w:pPr>
         <w:ind w:firstLine="720"/>
+        <w:jc w:val="both"/>
       </w:pPr>
       <w:r>
         <w:t>Product Development at the Software Level</w:t>
       </w:r>
     </w:p>
-    <w:p/>
-    <w:p>
+    <w:p>
+      <w:pPr>
+        <w:jc w:val="both"/>
+      </w:pPr>
+    </w:p>
+    <w:p>
+      <w:pPr>
+        <w:jc w:val="both"/>
+      </w:pPr>
       <w:r>
         <w:t>The following phases are out of scope:</w:t>
       </w:r>
     </w:p>
-    <w:p/>
+    <w:p>
+      <w:pPr>
+        <w:jc w:val="both"/>
+      </w:pPr>
+    </w:p>
     <w:p>
       <w:pPr>
         <w:ind w:firstLine="720"/>
+        <w:jc w:val="both"/>
       </w:pPr>
       <w:r>
         <w:t>Product Development at the Hardware Level</w:t>
@@ -1395,96 +1385,146 @@
     <w:p>
       <w:pPr>
         <w:ind w:firstLine="720"/>
+        <w:jc w:val="both"/>
       </w:pPr>
       <w:r>
         <w:t>Production and Operation</w:t>
       </w:r>
     </w:p>
-    <w:p/>
+    <w:p>
+      <w:pPr>
+        <w:jc w:val="both"/>
+      </w:pPr>
+    </w:p>
     <w:p>
       <w:pPr>
         <w:pStyle w:val="Heading2"/>
         <w:contextualSpacing w:val="0"/>
-      </w:pPr>
-      <w:bookmarkStart w:id="12" w:name="_fzzlhwsfq6ys" w:colFirst="0" w:colLast="0"/>
-      <w:bookmarkEnd w:id="12"/>
+        <w:jc w:val="both"/>
+      </w:pPr>
+      <w:bookmarkStart w:id="13" w:name="_fzzlhwsfq6ys" w:colFirst="0" w:colLast="0"/>
+      <w:bookmarkEnd w:id="13"/>
       <w:r>
         <w:t>Deliverables of the Project</w:t>
       </w:r>
     </w:p>
     <w:p>
+      <w:pPr>
+        <w:jc w:val="both"/>
+      </w:pPr>
       <w:r>
         <w:t>The deliverables of the project are:</w:t>
       </w:r>
     </w:p>
-    <w:p/>
-    <w:p>
+    <w:p>
+      <w:pPr>
+        <w:jc w:val="both"/>
+      </w:pPr>
+    </w:p>
+    <w:p>
+      <w:pPr>
+        <w:jc w:val="both"/>
+      </w:pPr>
       <w:r>
         <w:tab/>
         <w:t>Safety Plan</w:t>
       </w:r>
     </w:p>
     <w:p>
+      <w:pPr>
+        <w:jc w:val="both"/>
+      </w:pPr>
       <w:r>
         <w:tab/>
         <w:t>Hazard Analysis and Risk Assessment</w:t>
       </w:r>
     </w:p>
     <w:p>
+      <w:pPr>
+        <w:jc w:val="both"/>
+      </w:pPr>
       <w:r>
         <w:tab/>
         <w:t>Functional Safety Concept</w:t>
       </w:r>
     </w:p>
     <w:p>
+      <w:pPr>
+        <w:jc w:val="both"/>
+      </w:pPr>
       <w:r>
         <w:tab/>
         <w:t>Technical Safety Concept</w:t>
       </w:r>
     </w:p>
     <w:p>
+      <w:pPr>
+        <w:jc w:val="both"/>
+      </w:pPr>
       <w:r>
         <w:tab/>
         <w:t>Software Safety Requirements and Architecture</w:t>
       </w:r>
     </w:p>
-    <w:p/>
-    <w:p/>
+    <w:p>
+      <w:pPr>
+        <w:jc w:val="both"/>
+      </w:pPr>
+    </w:p>
+    <w:p>
+      <w:pPr>
+        <w:jc w:val="both"/>
+      </w:pPr>
+    </w:p>
     <w:p>
       <w:pPr>
         <w:pStyle w:val="Heading1"/>
         <w:contextualSpacing w:val="0"/>
-      </w:pPr>
-      <w:bookmarkStart w:id="13" w:name="_t6m96u2v69wo" w:colFirst="0" w:colLast="0"/>
-      <w:bookmarkEnd w:id="13"/>
+        <w:jc w:val="both"/>
+      </w:pPr>
+      <w:bookmarkStart w:id="14" w:name="_t6m96u2v69wo" w:colFirst="0" w:colLast="0"/>
+      <w:bookmarkEnd w:id="14"/>
     </w:p>
     <w:p>
       <w:pPr>
         <w:pStyle w:val="Heading1"/>
         <w:contextualSpacing w:val="0"/>
-      </w:pPr>
-    </w:p>
-    <w:p>
-      <w:pPr>
+        <w:jc w:val="both"/>
+      </w:pPr>
+    </w:p>
+    <w:p>
+      <w:pPr>
+        <w:jc w:val="both"/>
         <w:rPr>
           <w:b/>
           <w:color w:val="B7B7B7"/>
         </w:rPr>
       </w:pPr>
     </w:p>
-    <w:p/>
+    <w:p>
+      <w:pPr>
+        <w:jc w:val="both"/>
+      </w:pPr>
+    </w:p>
     <w:p>
       <w:pPr>
         <w:pStyle w:val="Heading1"/>
         <w:contextualSpacing w:val="0"/>
-      </w:pPr>
-      <w:r>
-        <w:lastRenderedPageBreak/>
+        <w:jc w:val="both"/>
+      </w:pPr>
+      <w:r>
         <w:t>Item Definition</w:t>
       </w:r>
     </w:p>
-    <w:p/>
-    <w:p>
+    <w:p>
+      <w:pPr>
+        <w:jc w:val="both"/>
+      </w:pPr>
+    </w:p>
+    <w:p>
+      <w:pPr>
+        <w:jc w:val="both"/>
+      </w:pPr>
       <w:r>
         <w:t xml:space="preserve">This safety plan covers the Lane Assistance System which is one of the Advanced Driver Assistance </w:t>
       </w:r>
@@ -1494,7 +1534,11 @@
       </w:r>
       <w:proofErr w:type="gramEnd"/>
       <w:r>
-        <w:t>ADAS)s. This item</w:t>
+        <w:t xml:space="preserve">ADAS)s. </w:t>
+      </w:r>
+      <w:bookmarkStart w:id="15" w:name="_Hlk522456688"/>
+      <w:r>
+        <w:t>This item</w:t>
       </w:r>
       <w:r>
         <w:t xml:space="preserve"> alerts the driver that the vehicle has accidentally departed </w:t>
@@ -1520,7 +1564,11 @@
         <w:t>.</w:t>
       </w:r>
     </w:p>
-    <w:p/>
+    <w:p>
+      <w:pPr>
+        <w:jc w:val="both"/>
+      </w:pPr>
+    </w:p>
     <w:p>
       <w:pPr>
         <w:pBdr>
@@ -1532,6 +1580,7 @@
         </w:pBdr>
         <w:shd w:val="clear" w:color="auto" w:fill="FFFFFF"/>
         <w:spacing w:after="225" w:line="240" w:lineRule="auto"/>
+        <w:jc w:val="both"/>
         <w:textAlignment w:val="baseline"/>
         <w:rPr>
           <w:rFonts w:eastAsia="Times New Roman"/>
@@ -1569,6 +1618,7 @@
         </w:tabs>
         <w:spacing w:after="225" w:line="240" w:lineRule="auto"/>
         <w:ind w:left="720"/>
+        <w:jc w:val="both"/>
         <w:textAlignment w:val="baseline"/>
         <w:rPr>
           <w:rFonts w:eastAsia="Times New Roman"/>
@@ -1598,6 +1648,7 @@
         <w:shd w:val="clear" w:color="auto" w:fill="FFFFFF"/>
         <w:spacing w:line="240" w:lineRule="auto"/>
         <w:ind w:firstLine="720"/>
+        <w:jc w:val="both"/>
         <w:textAlignment w:val="baseline"/>
         <w:rPr>
           <w:color w:val="auto"/>
@@ -1641,6 +1692,7 @@
         </w:tabs>
         <w:spacing w:after="225" w:line="240" w:lineRule="auto"/>
         <w:ind w:left="720"/>
+        <w:jc w:val="both"/>
         <w:textAlignment w:val="baseline"/>
         <w:rPr>
           <w:rFonts w:eastAsia="Times New Roman"/>
@@ -1678,6 +1730,7 @@
         <w:shd w:val="clear" w:color="auto" w:fill="FFFFFF"/>
         <w:spacing w:after="225" w:line="240" w:lineRule="auto"/>
         <w:ind w:firstLine="720"/>
+        <w:jc w:val="both"/>
         <w:textAlignment w:val="baseline"/>
         <w:rPr>
           <w:rFonts w:eastAsia="Times New Roman"/>
@@ -1737,6 +1790,7 @@
         <w:t xml:space="preserve"> ego lane.</w:t>
       </w:r>
     </w:p>
+    <w:bookmarkEnd w:id="15"/>
     <w:p>
       <w:pPr>
         <w:pBdr>
@@ -1748,6 +1802,7 @@
         </w:pBdr>
         <w:shd w:val="clear" w:color="auto" w:fill="FFFFFF"/>
         <w:spacing w:line="240" w:lineRule="auto"/>
+        <w:jc w:val="both"/>
         <w:textAlignment w:val="baseline"/>
         <w:rPr>
           <w:rFonts w:eastAsia="Times New Roman"/>
@@ -1778,6 +1833,7 @@
         </w:pBdr>
         <w:shd w:val="clear" w:color="auto" w:fill="FFFFFF"/>
         <w:spacing w:line="240" w:lineRule="auto"/>
+        <w:jc w:val="both"/>
         <w:textAlignment w:val="baseline"/>
         <w:rPr>
           <w:rFonts w:eastAsia="Times New Roman"/>
@@ -1818,6 +1874,7 @@
         <w:shd w:val="clear" w:color="auto" w:fill="FFFFFF"/>
         <w:spacing w:line="240" w:lineRule="auto"/>
         <w:ind w:firstLine="720"/>
+        <w:jc w:val="both"/>
         <w:textAlignment w:val="baseline"/>
         <w:rPr>
           <w:rFonts w:eastAsia="Times New Roman"/>
@@ -1858,6 +1915,7 @@
         </w:pBdr>
         <w:shd w:val="clear" w:color="auto" w:fill="FFFFFF"/>
         <w:spacing w:line="240" w:lineRule="auto"/>
+        <w:jc w:val="both"/>
         <w:textAlignment w:val="baseline"/>
         <w:rPr>
           <w:rFonts w:eastAsia="Times New Roman"/>
@@ -1907,6 +1965,7 @@
         <w:shd w:val="clear" w:color="auto" w:fill="FFFFFF"/>
         <w:spacing w:line="240" w:lineRule="auto"/>
         <w:ind w:firstLine="720"/>
+        <w:jc w:val="both"/>
         <w:textAlignment w:val="baseline"/>
         <w:rPr>
           <w:rFonts w:eastAsia="Times New Roman"/>
@@ -1936,6 +1995,7 @@
         <w:shd w:val="clear" w:color="auto" w:fill="FFFFFF"/>
         <w:spacing w:line="240" w:lineRule="auto"/>
         <w:ind w:firstLine="720"/>
+        <w:jc w:val="both"/>
         <w:textAlignment w:val="baseline"/>
         <w:rPr>
           <w:rFonts w:eastAsia="Times New Roman"/>
@@ -1968,6 +2028,7 @@
         </w:pBdr>
         <w:shd w:val="clear" w:color="auto" w:fill="FFFFFF"/>
         <w:spacing w:line="240" w:lineRule="auto"/>
+        <w:jc w:val="both"/>
         <w:textAlignment w:val="baseline"/>
         <w:rPr>
           <w:rFonts w:eastAsia="Times New Roman"/>
@@ -2017,6 +2078,7 @@
         <w:shd w:val="clear" w:color="auto" w:fill="FFFFFF"/>
         <w:spacing w:line="240" w:lineRule="auto"/>
         <w:ind w:firstLine="720"/>
+        <w:jc w:val="both"/>
         <w:textAlignment w:val="baseline"/>
         <w:rPr>
           <w:rFonts w:eastAsia="Times New Roman"/>
@@ -2054,6 +2116,7 @@
         <w:shd w:val="clear" w:color="auto" w:fill="FFFFFF"/>
         <w:spacing w:line="240" w:lineRule="auto"/>
         <w:ind w:firstLine="720"/>
+        <w:jc w:val="both"/>
         <w:textAlignment w:val="baseline"/>
         <w:rPr>
           <w:rFonts w:eastAsia="Times New Roman"/>
@@ -2082,6 +2145,7 @@
         </w:pBdr>
         <w:shd w:val="clear" w:color="auto" w:fill="FFFFFF"/>
         <w:spacing w:line="240" w:lineRule="auto"/>
+        <w:jc w:val="both"/>
         <w:textAlignment w:val="baseline"/>
         <w:rPr>
           <w:rFonts w:eastAsia="Times New Roman"/>
@@ -2101,6 +2165,7 @@
         </w:pBdr>
         <w:shd w:val="clear" w:color="auto" w:fill="FFFFFF"/>
         <w:spacing w:line="240" w:lineRule="auto"/>
+        <w:jc w:val="both"/>
         <w:textAlignment w:val="baseline"/>
         <w:rPr>
           <w:rFonts w:eastAsia="Times New Roman"/>
@@ -2160,6 +2225,7 @@
         </w:pBdr>
         <w:shd w:val="clear" w:color="auto" w:fill="FFFFFF"/>
         <w:spacing w:line="240" w:lineRule="auto"/>
+        <w:jc w:val="both"/>
         <w:textAlignment w:val="baseline"/>
         <w:rPr>
           <w:rFonts w:eastAsia="Times New Roman"/>
@@ -2188,6 +2254,7 @@
         </w:pBdr>
         <w:shd w:val="clear" w:color="auto" w:fill="FFFFFF"/>
         <w:spacing w:line="240" w:lineRule="auto"/>
+        <w:jc w:val="both"/>
         <w:textAlignment w:val="baseline"/>
       </w:pPr>
       <w:r>
@@ -2257,6 +2324,7 @@
         </w:pBdr>
         <w:shd w:val="clear" w:color="auto" w:fill="FFFFFF"/>
         <w:spacing w:line="240" w:lineRule="auto"/>
+        <w:jc w:val="both"/>
         <w:textAlignment w:val="baseline"/>
       </w:pPr>
       <w:r>
@@ -2316,6 +2384,7 @@
         </w:pBdr>
         <w:shd w:val="clear" w:color="auto" w:fill="FFFFFF"/>
         <w:spacing w:line="240" w:lineRule="auto"/>
+        <w:jc w:val="both"/>
         <w:textAlignment w:val="baseline"/>
         <w:rPr>
           <w:rFonts w:ascii="inherit" w:eastAsia="Times New Roman" w:hAnsi="inherit" w:cs="Helvetica"/>
@@ -2328,6 +2397,7 @@
     </w:p>
     <w:p>
       <w:pPr>
+        <w:jc w:val="both"/>
         <w:rPr>
           <w:b/>
           <w:color w:val="B7B7B7"/>
@@ -2336,6 +2406,7 @@
     </w:p>
     <w:p>
       <w:pPr>
+        <w:jc w:val="both"/>
         <w:rPr>
           <w:color w:val="auto"/>
           <w:sz w:val="32"/>
@@ -2352,6 +2423,9 @@
       </w:r>
     </w:p>
     <w:p>
+      <w:pPr>
+        <w:jc w:val="both"/>
+      </w:pPr>
       <w:r>
         <w:rPr>
           <w:rFonts w:ascii="Helvetica" w:hAnsi="Helvetica" w:cs="Helvetica"/>
@@ -2365,31 +2439,37 @@
       <w:pPr>
         <w:pStyle w:val="Heading1"/>
         <w:contextualSpacing w:val="0"/>
-      </w:pPr>
-      <w:bookmarkStart w:id="14" w:name="_km1cu1hyl182" w:colFirst="0" w:colLast="0"/>
-      <w:bookmarkEnd w:id="14"/>
+        <w:jc w:val="both"/>
+      </w:pPr>
+      <w:bookmarkStart w:id="16" w:name="_km1cu1hyl182" w:colFirst="0" w:colLast="0"/>
+      <w:bookmarkEnd w:id="16"/>
     </w:p>
     <w:p>
       <w:pPr>
         <w:pStyle w:val="Heading1"/>
         <w:contextualSpacing w:val="0"/>
+        <w:jc w:val="both"/>
       </w:pPr>
       <w:r>
         <w:t>Goals and Measures</w:t>
       </w:r>
-      <w:bookmarkStart w:id="15" w:name="_ww7fqc274i9y" w:colFirst="0" w:colLast="0"/>
-      <w:bookmarkEnd w:id="15"/>
+      <w:bookmarkStart w:id="17" w:name="_ww7fqc274i9y" w:colFirst="0" w:colLast="0"/>
+      <w:bookmarkEnd w:id="17"/>
     </w:p>
     <w:p>
       <w:pPr>
         <w:pStyle w:val="Heading2"/>
         <w:contextualSpacing w:val="0"/>
+        <w:jc w:val="both"/>
       </w:pPr>
       <w:r>
         <w:t>Goals</w:t>
       </w:r>
     </w:p>
     <w:p>
+      <w:pPr>
+        <w:jc w:val="both"/>
+      </w:pPr>
       <w:r>
         <w:t>The major goal</w:t>
       </w:r>
@@ -2410,6 +2490,7 @@
           <w:ilvl w:val="0"/>
           <w:numId w:val="11"/>
         </w:numPr>
+        <w:jc w:val="both"/>
       </w:pPr>
       <w:r>
         <w:t>I</w:t>
@@ -2434,6 +2515,7 @@
           <w:ilvl w:val="0"/>
           <w:numId w:val="11"/>
         </w:numPr>
+        <w:jc w:val="both"/>
       </w:pPr>
       <w:r>
         <w:t>Evaluate risks associated with hazardous situations.</w:t>
@@ -2446,6 +2528,7 @@
           <w:ilvl w:val="0"/>
           <w:numId w:val="11"/>
         </w:numPr>
+        <w:jc w:val="both"/>
       </w:pPr>
       <w:r>
         <w:t>Lower the risk of the malfunctions in the system to reasonable levels acceptable by the current society.</w:t>
@@ -2455,15 +2538,20 @@
       <w:pPr>
         <w:pStyle w:val="Heading2"/>
         <w:contextualSpacing w:val="0"/>
-      </w:pPr>
-      <w:bookmarkStart w:id="16" w:name="_v2rbrzjrkt9b" w:colFirst="0" w:colLast="0"/>
-      <w:bookmarkEnd w:id="16"/>
+        <w:jc w:val="both"/>
+      </w:pPr>
+      <w:bookmarkStart w:id="18" w:name="_v2rbrzjrkt9b" w:colFirst="0" w:colLast="0"/>
+      <w:bookmarkEnd w:id="18"/>
       <w:r>
         <w:lastRenderedPageBreak/>
         <w:t>Measures</w:t>
       </w:r>
     </w:p>
-    <w:p/>
+    <w:p>
+      <w:pPr>
+        <w:jc w:val="both"/>
+      </w:pPr>
+    </w:p>
     <w:tbl>
       <w:tblPr>
         <w:tblStyle w:val="a0"/>
@@ -2500,6 +2588,7 @@
             <w:pPr>
               <w:widowControl w:val="0"/>
               <w:spacing w:line="240" w:lineRule="auto"/>
+              <w:jc w:val="both"/>
             </w:pPr>
             <w:r>
               <w:t>Measures and Activities</w:t>
@@ -2521,6 +2610,7 @@
             <w:pPr>
               <w:widowControl w:val="0"/>
               <w:spacing w:line="240" w:lineRule="auto"/>
+              <w:jc w:val="both"/>
             </w:pPr>
             <w:r>
               <w:t>Responsibility</w:t>
@@ -2542,6 +2632,7 @@
             <w:pPr>
               <w:widowControl w:val="0"/>
               <w:spacing w:line="240" w:lineRule="auto"/>
+              <w:jc w:val="both"/>
             </w:pPr>
             <w:r>
               <w:t>Timeline</w:t>
@@ -2567,6 +2658,7 @@
             <w:pPr>
               <w:widowControl w:val="0"/>
               <w:spacing w:line="240" w:lineRule="auto"/>
+              <w:jc w:val="both"/>
             </w:pPr>
             <w:r>
               <w:t>Follow safety processes</w:t>
@@ -2587,6 +2679,7 @@
             <w:pPr>
               <w:widowControl w:val="0"/>
               <w:spacing w:line="240" w:lineRule="auto"/>
+              <w:jc w:val="both"/>
             </w:pPr>
             <w:r>
               <w:t>All Team Members</w:t>
@@ -2607,6 +2700,7 @@
             <w:pPr>
               <w:widowControl w:val="0"/>
               <w:spacing w:line="240" w:lineRule="auto"/>
+              <w:jc w:val="both"/>
             </w:pPr>
             <w:r>
               <w:t>Constantly</w:t>
@@ -2632,6 +2726,7 @@
             <w:pPr>
               <w:widowControl w:val="0"/>
               <w:spacing w:before="60" w:after="60"/>
+              <w:jc w:val="both"/>
             </w:pPr>
             <w:r>
               <w:t>Create and sustain a safety culture</w:t>
@@ -2652,6 +2747,7 @@
             <w:pPr>
               <w:widowControl w:val="0"/>
               <w:spacing w:line="240" w:lineRule="auto"/>
+              <w:jc w:val="both"/>
             </w:pPr>
             <w:r>
               <w:t>All Team Members</w:t>
@@ -2672,6 +2768,7 @@
             <w:pPr>
               <w:widowControl w:val="0"/>
               <w:spacing w:line="240" w:lineRule="auto"/>
+              <w:jc w:val="both"/>
             </w:pPr>
             <w:r>
               <w:t>Constantly</w:t>
@@ -2697,6 +2794,7 @@
             <w:pPr>
               <w:widowControl w:val="0"/>
               <w:spacing w:line="240" w:lineRule="auto"/>
+              <w:jc w:val="both"/>
             </w:pPr>
             <w:r>
               <w:t>Coordinate and document the planned safety activities</w:t>
@@ -2717,6 +2815,7 @@
             <w:pPr>
               <w:widowControl w:val="0"/>
               <w:spacing w:line="240" w:lineRule="auto"/>
+              <w:jc w:val="both"/>
             </w:pPr>
             <w:r>
               <w:t>All Team Members</w:t>
@@ -2737,6 +2836,7 @@
             <w:pPr>
               <w:widowControl w:val="0"/>
               <w:spacing w:line="240" w:lineRule="auto"/>
+              <w:jc w:val="both"/>
             </w:pPr>
             <w:r>
               <w:t>Constantly</w:t>
@@ -2762,6 +2862,7 @@
             <w:pPr>
               <w:widowControl w:val="0"/>
               <w:spacing w:before="60" w:after="60"/>
+              <w:jc w:val="both"/>
             </w:pPr>
             <w:r>
               <w:t>Allocate resources with adequate functional safety competency</w:t>
@@ -2782,6 +2883,7 @@
             <w:pPr>
               <w:widowControl w:val="0"/>
               <w:spacing w:line="240" w:lineRule="auto"/>
+              <w:jc w:val="both"/>
             </w:pPr>
             <w:r>
               <w:t>Project Manager</w:t>
@@ -2802,6 +2904,7 @@
             <w:pPr>
               <w:widowControl w:val="0"/>
               <w:spacing w:line="240" w:lineRule="auto"/>
+              <w:jc w:val="both"/>
             </w:pPr>
             <w:r>
               <w:t>Within 2 weeks of start of project</w:t>
@@ -2827,6 +2930,7 @@
             <w:pPr>
               <w:widowControl w:val="0"/>
               <w:spacing w:line="240" w:lineRule="auto"/>
+              <w:jc w:val="both"/>
             </w:pPr>
             <w:r>
               <w:t>Tailor the safety lifecycle</w:t>
@@ -2847,6 +2951,7 @@
             <w:pPr>
               <w:widowControl w:val="0"/>
               <w:spacing w:line="240" w:lineRule="auto"/>
+              <w:jc w:val="both"/>
             </w:pPr>
             <w:r>
               <w:t>Safety Manager</w:t>
@@ -2867,6 +2972,7 @@
             <w:pPr>
               <w:widowControl w:val="0"/>
               <w:spacing w:line="240" w:lineRule="auto"/>
+              <w:jc w:val="both"/>
             </w:pPr>
             <w:r>
               <w:t>Within 4 weeks of start of project</w:t>
@@ -2892,6 +2998,7 @@
             <w:pPr>
               <w:widowControl w:val="0"/>
               <w:spacing w:line="240" w:lineRule="auto"/>
+              <w:jc w:val="both"/>
             </w:pPr>
             <w:r>
               <w:t>Plan the safety activities of the safety lifecycle</w:t>
@@ -2912,6 +3019,7 @@
             <w:pPr>
               <w:widowControl w:val="0"/>
               <w:spacing w:line="240" w:lineRule="auto"/>
+              <w:jc w:val="both"/>
             </w:pPr>
             <w:r>
               <w:t>Safety Manager</w:t>
@@ -2932,6 +3040,7 @@
             <w:pPr>
               <w:widowControl w:val="0"/>
               <w:spacing w:line="240" w:lineRule="auto"/>
+              <w:jc w:val="both"/>
             </w:pPr>
             <w:r>
               <w:t>Within 4 weeks of start of project</w:t>
@@ -2957,6 +3066,7 @@
             <w:pPr>
               <w:widowControl w:val="0"/>
               <w:spacing w:line="240" w:lineRule="auto"/>
+              <w:jc w:val="both"/>
             </w:pPr>
             <w:r>
               <w:t>Perform regular functional safety audits</w:t>
@@ -2977,6 +3087,7 @@
             <w:pPr>
               <w:widowControl w:val="0"/>
               <w:spacing w:line="240" w:lineRule="auto"/>
+              <w:jc w:val="both"/>
             </w:pPr>
             <w:r>
               <w:t>Safety Auditor</w:t>
@@ -2997,6 +3108,7 @@
             <w:pPr>
               <w:widowControl w:val="0"/>
               <w:spacing w:line="240" w:lineRule="auto"/>
+              <w:jc w:val="both"/>
             </w:pPr>
             <w:r>
               <w:t>Once every 2 months</w:t>
@@ -3022,6 +3134,7 @@
             <w:pPr>
               <w:widowControl w:val="0"/>
               <w:spacing w:before="60" w:after="60"/>
+              <w:jc w:val="both"/>
             </w:pPr>
             <w:r>
               <w:t xml:space="preserve">Perform functional safety pre-assessment prior to audit by external functional safety assessor </w:t>
@@ -3042,6 +3155,7 @@
             <w:pPr>
               <w:widowControl w:val="0"/>
               <w:spacing w:line="240" w:lineRule="auto"/>
+              <w:jc w:val="both"/>
             </w:pPr>
             <w:r>
               <w:t>Safety Manager</w:t>
@@ -3062,6 +3176,7 @@
             <w:pPr>
               <w:widowControl w:val="0"/>
               <w:spacing w:line="240" w:lineRule="auto"/>
+              <w:jc w:val="both"/>
             </w:pPr>
             <w:r>
               <w:t>3 months prior to main assessment</w:t>
@@ -3087,6 +3202,7 @@
             <w:pPr>
               <w:widowControl w:val="0"/>
               <w:spacing w:before="60" w:after="60"/>
+              <w:jc w:val="both"/>
             </w:pPr>
             <w:r>
               <w:t>Perform functional safety assessment</w:t>
@@ -3107,6 +3223,7 @@
             <w:pPr>
               <w:widowControl w:val="0"/>
               <w:spacing w:line="240" w:lineRule="auto"/>
+              <w:jc w:val="both"/>
             </w:pPr>
             <w:r>
               <w:t>Safety Assessor</w:t>
@@ -3127,6 +3244,7 @@
             <w:pPr>
               <w:widowControl w:val="0"/>
               <w:spacing w:line="240" w:lineRule="auto"/>
+              <w:jc w:val="both"/>
             </w:pPr>
             <w:r>
               <w:t>Conclusion of functional safety activities</w:t>
@@ -3135,14 +3253,19 @@
         </w:tc>
       </w:tr>
     </w:tbl>
-    <w:p/>
+    <w:p>
+      <w:pPr>
+        <w:jc w:val="both"/>
+      </w:pPr>
+    </w:p>
     <w:p>
       <w:pPr>
         <w:pStyle w:val="Heading1"/>
         <w:contextualSpacing w:val="0"/>
-      </w:pPr>
-      <w:bookmarkStart w:id="17" w:name="_b23s6orj91gm" w:colFirst="0" w:colLast="0"/>
-      <w:bookmarkEnd w:id="17"/>
+        <w:jc w:val="both"/>
+      </w:pPr>
+      <w:bookmarkStart w:id="19" w:name="_b23s6orj91gm" w:colFirst="0" w:colLast="0"/>
+      <w:bookmarkEnd w:id="19"/>
       <w:r>
         <w:t>Safety Culture</w:t>
       </w:r>
@@ -3158,6 +3281,7 @@
         </w:pBdr>
         <w:shd w:val="clear" w:color="auto" w:fill="FFFFFF"/>
         <w:spacing w:after="225" w:line="240" w:lineRule="auto"/>
+        <w:jc w:val="both"/>
         <w:textAlignment w:val="baseline"/>
         <w:rPr>
           <w:rFonts w:eastAsia="Times New Roman"/>
@@ -3214,6 +3338,7 @@
         </w:pBdr>
         <w:shd w:val="clear" w:color="auto" w:fill="FFFFFF"/>
         <w:spacing w:after="225" w:line="240" w:lineRule="auto"/>
+        <w:jc w:val="both"/>
         <w:textAlignment w:val="baseline"/>
         <w:rPr>
           <w:rFonts w:eastAsia="Times New Roman"/>
@@ -3273,6 +3398,7 @@
         </w:pBdr>
         <w:shd w:val="clear" w:color="auto" w:fill="FFFFFF"/>
         <w:spacing w:after="225" w:line="240" w:lineRule="auto"/>
+        <w:jc w:val="both"/>
         <w:textAlignment w:val="baseline"/>
         <w:rPr>
           <w:rFonts w:eastAsia="Times New Roman"/>
@@ -3332,6 +3458,7 @@
         </w:pBdr>
         <w:shd w:val="clear" w:color="auto" w:fill="FFFFFF"/>
         <w:spacing w:after="225" w:line="240" w:lineRule="auto"/>
+        <w:jc w:val="both"/>
         <w:textAlignment w:val="baseline"/>
         <w:rPr>
           <w:rFonts w:eastAsia="Times New Roman"/>
@@ -3391,6 +3518,7 @@
         </w:pBdr>
         <w:shd w:val="clear" w:color="auto" w:fill="FFFFFF"/>
         <w:spacing w:after="225" w:line="240" w:lineRule="auto"/>
+        <w:jc w:val="both"/>
         <w:textAlignment w:val="baseline"/>
         <w:rPr>
           <w:rFonts w:eastAsia="Times New Roman"/>
@@ -3490,6 +3618,7 @@
         </w:pBdr>
         <w:shd w:val="clear" w:color="auto" w:fill="FFFFFF"/>
         <w:spacing w:after="225" w:line="240" w:lineRule="auto"/>
+        <w:jc w:val="both"/>
         <w:textAlignment w:val="baseline"/>
         <w:rPr>
           <w:rFonts w:eastAsia="Times New Roman"/>
@@ -3557,6 +3686,7 @@
         </w:pBdr>
         <w:shd w:val="clear" w:color="auto" w:fill="FFFFFF"/>
         <w:spacing w:after="225" w:line="240" w:lineRule="auto"/>
+        <w:jc w:val="both"/>
         <w:textAlignment w:val="baseline"/>
         <w:rPr>
           <w:rFonts w:eastAsia="Times New Roman"/>
@@ -3625,6 +3755,7 @@
         </w:pBdr>
         <w:shd w:val="clear" w:color="auto" w:fill="FFFFFF"/>
         <w:spacing w:after="225" w:line="240" w:lineRule="auto"/>
+        <w:jc w:val="both"/>
         <w:textAlignment w:val="baseline"/>
         <w:rPr>
           <w:rFonts w:eastAsia="Times New Roman"/>
@@ -3692,6 +3823,7 @@
         </w:pBdr>
         <w:shd w:val="clear" w:color="auto" w:fill="FFFFFF"/>
         <w:spacing w:after="225" w:line="240" w:lineRule="auto"/>
+        <w:jc w:val="both"/>
         <w:textAlignment w:val="baseline"/>
         <w:rPr>
           <w:rFonts w:eastAsia="Times New Roman"/>
@@ -3787,6 +3919,7 @@
         </w:pBdr>
         <w:shd w:val="clear" w:color="auto" w:fill="FFFFFF"/>
         <w:spacing w:after="225" w:line="240" w:lineRule="auto"/>
+        <w:jc w:val="both"/>
         <w:textAlignment w:val="baseline"/>
         <w:rPr>
           <w:rFonts w:eastAsia="Times New Roman"/>
@@ -3817,14 +3950,18 @@
       <w:pPr>
         <w:pStyle w:val="Heading1"/>
         <w:contextualSpacing w:val="0"/>
-      </w:pPr>
-      <w:bookmarkStart w:id="18" w:name="_pqn9poe0nvtc" w:colFirst="0" w:colLast="0"/>
-      <w:bookmarkEnd w:id="18"/>
+        <w:jc w:val="both"/>
+      </w:pPr>
+      <w:bookmarkStart w:id="20" w:name="_pqn9poe0nvtc" w:colFirst="0" w:colLast="0"/>
+      <w:bookmarkEnd w:id="20"/>
       <w:r>
         <w:t>Safety Lifecycle Tailoring</w:t>
       </w:r>
     </w:p>
     <w:p>
+      <w:pPr>
+        <w:jc w:val="both"/>
+      </w:pPr>
       <w:r>
         <w:t>For the lane assistance project, the following safety lifecycle phases are in scope:</w:t>
       </w:r>
@@ -3832,11 +3969,13 @@
     <w:p>
       <w:pPr>
         <w:ind w:firstLine="720"/>
+        <w:jc w:val="both"/>
       </w:pPr>
     </w:p>
     <w:p>
       <w:pPr>
         <w:ind w:firstLine="720"/>
+        <w:jc w:val="both"/>
       </w:pPr>
       <w:r>
         <w:t>Concept phase</w:t>
@@ -3845,6 +3984,7 @@
     <w:p>
       <w:pPr>
         <w:ind w:firstLine="720"/>
+        <w:jc w:val="both"/>
       </w:pPr>
       <w:r>
         <w:t>Product Development at the System Level</w:t>
@@ -3853,21 +3993,34 @@
     <w:p>
       <w:pPr>
         <w:ind w:firstLine="720"/>
+        <w:jc w:val="both"/>
       </w:pPr>
       <w:r>
         <w:t>Product Development at the Software Level</w:t>
       </w:r>
     </w:p>
-    <w:p/>
-    <w:p>
+    <w:p>
+      <w:pPr>
+        <w:jc w:val="both"/>
+      </w:pPr>
+    </w:p>
+    <w:p>
+      <w:pPr>
+        <w:jc w:val="both"/>
+      </w:pPr>
       <w:r>
         <w:t>The following phases are out of scope:</w:t>
       </w:r>
     </w:p>
-    <w:p/>
+    <w:p>
+      <w:pPr>
+        <w:jc w:val="both"/>
+      </w:pPr>
+    </w:p>
     <w:p>
       <w:pPr>
         <w:ind w:firstLine="720"/>
+        <w:jc w:val="both"/>
       </w:pPr>
       <w:r>
         <w:t>Product Development at the Hardware Level</w:t>
@@ -3876,6 +4029,7 @@
     <w:p>
       <w:pPr>
         <w:ind w:firstLine="720"/>
+        <w:jc w:val="both"/>
       </w:pPr>
       <w:r>
         <w:t>Production and Operation</w:t>
@@ -3883,6 +4037,7 @@
     </w:p>
     <w:p>
       <w:pPr>
+        <w:jc w:val="both"/>
         <w:rPr>
           <w:b/>
           <w:color w:val="B7B7B7"/>
@@ -3893,9 +4048,10 @@
       <w:pPr>
         <w:pStyle w:val="Heading1"/>
         <w:contextualSpacing w:val="0"/>
-      </w:pPr>
-      <w:bookmarkStart w:id="19" w:name="_xlicd1ijavb7" w:colFirst="0" w:colLast="0"/>
-      <w:bookmarkEnd w:id="19"/>
+        <w:jc w:val="both"/>
+      </w:pPr>
+      <w:bookmarkStart w:id="21" w:name="_xlicd1ijavb7" w:colFirst="0" w:colLast="0"/>
+      <w:bookmarkEnd w:id="21"/>
       <w:r>
         <w:t>Roles</w:t>
       </w:r>
@@ -3930,7 +4086,7 @@
             <w:pPr>
               <w:widowControl w:val="0"/>
               <w:contextualSpacing w:val="0"/>
-              <w:jc w:val="center"/>
+              <w:jc w:val="both"/>
               <w:rPr>
                 <w:i/>
               </w:rPr>
@@ -3949,7 +4105,7 @@
             <w:pPr>
               <w:widowControl w:val="0"/>
               <w:contextualSpacing w:val="0"/>
-              <w:jc w:val="center"/>
+              <w:jc w:val="both"/>
             </w:pPr>
             <w:r>
               <w:t>Org</w:t>
@@ -3966,6 +4122,7 @@
             <w:pPr>
               <w:widowControl w:val="0"/>
               <w:contextualSpacing w:val="0"/>
+              <w:jc w:val="both"/>
             </w:pPr>
             <w:r>
               <w:t xml:space="preserve">Functional </w:t>
@@ -3988,6 +4145,7 @@
             <w:pPr>
               <w:widowControl w:val="0"/>
               <w:contextualSpacing w:val="0"/>
+              <w:jc w:val="both"/>
             </w:pPr>
             <w:r>
               <w:t>OEM</w:t>
@@ -4004,6 +4162,7 @@
             <w:pPr>
               <w:widowControl w:val="0"/>
               <w:contextualSpacing w:val="0"/>
+              <w:jc w:val="both"/>
             </w:pPr>
             <w:r>
               <w:t xml:space="preserve">Functional </w:t>
@@ -4026,6 +4185,7 @@
             <w:pPr>
               <w:widowControl w:val="0"/>
               <w:contextualSpacing w:val="0"/>
+              <w:jc w:val="both"/>
             </w:pPr>
             <w:r>
               <w:t>OEM</w:t>
@@ -4042,6 +4202,7 @@
             <w:pPr>
               <w:widowControl w:val="0"/>
               <w:contextualSpacing w:val="0"/>
+              <w:jc w:val="both"/>
             </w:pPr>
             <w:r>
               <w:t>Project Manager - Item Level</w:t>
@@ -4056,6 +4217,7 @@
             <w:pPr>
               <w:widowControl w:val="0"/>
               <w:contextualSpacing w:val="0"/>
+              <w:jc w:val="both"/>
             </w:pPr>
             <w:r>
               <w:t>OEM</w:t>
@@ -4072,6 +4234,7 @@
             <w:pPr>
               <w:widowControl w:val="0"/>
               <w:contextualSpacing w:val="0"/>
+              <w:jc w:val="both"/>
             </w:pPr>
             <w:r>
               <w:t xml:space="preserve">Functional </w:t>
@@ -4094,6 +4257,7 @@
             <w:pPr>
               <w:widowControl w:val="0"/>
               <w:contextualSpacing w:val="0"/>
+              <w:jc w:val="both"/>
             </w:pPr>
             <w:r>
               <w:t>Tier-1</w:t>
@@ -4110,6 +4274,7 @@
             <w:pPr>
               <w:widowControl w:val="0"/>
               <w:contextualSpacing w:val="0"/>
+              <w:jc w:val="both"/>
             </w:pPr>
             <w:r>
               <w:t xml:space="preserve">Functional </w:t>
@@ -4132,6 +4297,7 @@
             <w:pPr>
               <w:widowControl w:val="0"/>
               <w:contextualSpacing w:val="0"/>
+              <w:jc w:val="both"/>
             </w:pPr>
             <w:r>
               <w:t>Tier-1</w:t>
@@ -4148,6 +4314,7 @@
             <w:pPr>
               <w:widowControl w:val="0"/>
               <w:contextualSpacing w:val="0"/>
+              <w:jc w:val="both"/>
             </w:pPr>
             <w:r>
               <w:t>Functional Safety Auditor</w:t>
@@ -4162,6 +4329,7 @@
             <w:pPr>
               <w:widowControl w:val="0"/>
               <w:contextualSpacing w:val="0"/>
+              <w:jc w:val="both"/>
             </w:pPr>
             <w:r>
               <w:t>OEM or external</w:t>
@@ -4178,6 +4346,7 @@
             <w:pPr>
               <w:widowControl w:val="0"/>
               <w:contextualSpacing w:val="0"/>
+              <w:jc w:val="both"/>
             </w:pPr>
             <w:r>
               <w:t>Functional Safety Assessor</w:t>
@@ -4192,6 +4361,7 @@
             <w:pPr>
               <w:widowControl w:val="0"/>
               <w:contextualSpacing w:val="0"/>
+              <w:jc w:val="both"/>
             </w:pPr>
             <w:r>
               <w:t>OEM or external</w:t>
@@ -4200,32 +4370,34 @@
         </w:tc>
       </w:tr>
     </w:tbl>
-    <w:p/>
     <w:p>
       <w:pPr>
         <w:pStyle w:val="Heading1"/>
         <w:contextualSpacing w:val="0"/>
-      </w:pPr>
-      <w:bookmarkStart w:id="20" w:name="_swj0emygbhrm" w:colFirst="0" w:colLast="0"/>
-      <w:bookmarkEnd w:id="20"/>
+        <w:jc w:val="both"/>
+        <w:rPr>
+          <w:sz w:val="22"/>
+          <w:szCs w:val="22"/>
+        </w:rPr>
+      </w:pPr>
+      <w:bookmarkStart w:id="22" w:name="_swj0emygbhrm" w:colFirst="0" w:colLast="0"/>
+      <w:bookmarkEnd w:id="22"/>
+    </w:p>
+    <w:p>
+      <w:pPr>
+        <w:jc w:val="both"/>
+      </w:pPr>
     </w:p>
     <w:p>
       <w:pPr>
         <w:pStyle w:val="Heading1"/>
         <w:contextualSpacing w:val="0"/>
-      </w:pPr>
-      <w:r>
+        <w:jc w:val="both"/>
+      </w:pPr>
+      <w:r>
+        <w:lastRenderedPageBreak/>
         <w:t>Development Interface Agreement</w:t>
       </w:r>
-    </w:p>
-    <w:p>
-      <w:pPr>
-        <w:contextualSpacing/>
-        <w:rPr>
-          <w:b/>
-          <w:color w:val="B7B7B7"/>
-        </w:rPr>
-      </w:pPr>
     </w:p>
     <w:p>
       <w:pPr>
@@ -4238,72 +4410,27 @@
         </w:pBdr>
         <w:shd w:val="clear" w:color="auto" w:fill="FFFFFF"/>
         <w:spacing w:after="225" w:line="240" w:lineRule="auto"/>
+        <w:jc w:val="both"/>
         <w:textAlignment w:val="baseline"/>
         <w:rPr>
-          <w:rFonts w:ascii="Helvetica" w:eastAsia="Times New Roman" w:hAnsi="Helvetica" w:cs="Helvetica"/>
-          <w:color w:val="4F4F4F"/>
-          <w:sz w:val="24"/>
-          <w:szCs w:val="24"/>
-          <w:lang w:val="en-GB"/>
-        </w:rPr>
-      </w:pPr>
-      <w:r>
-        <w:rPr>
-          <w:rFonts w:ascii="Helvetica" w:eastAsia="Times New Roman" w:hAnsi="Helvetica" w:cs="Helvetica"/>
-          <w:color w:val="4F4F4F"/>
-          <w:sz w:val="24"/>
-          <w:szCs w:val="24"/>
-          <w:lang w:val="en-GB"/>
-        </w:rPr>
-        <w:t>A DIA (development interface agreement) defines the roles and responsibilities between companies involved in developing a product. All involved parties need to agree on the contents of the DIA before the project begins.</w:t>
-      </w:r>
-      <w:r>
-        <w:rPr>
-          <w:rFonts w:ascii="Helvetica" w:eastAsia="Times New Roman" w:hAnsi="Helvetica" w:cs="Helvetica"/>
-          <w:color w:val="4F4F4F"/>
-          <w:sz w:val="24"/>
-          <w:szCs w:val="24"/>
-          <w:lang w:val="en-GB"/>
-        </w:rPr>
-        <w:t xml:space="preserve"> </w:t>
-      </w:r>
-      <w:r>
-        <w:rPr>
-          <w:rFonts w:ascii="Helvetica" w:eastAsia="Times New Roman" w:hAnsi="Helvetica" w:cs="Helvetica"/>
-          <w:color w:val="4F4F4F"/>
-          <w:sz w:val="24"/>
-          <w:szCs w:val="24"/>
-          <w:lang w:val="en-GB"/>
-        </w:rPr>
-        <w:t>The DIA also specifies what evidence and work products each party will provide to prove that work was done according to the agreement.</w:t>
-      </w:r>
-      <w:r>
-        <w:rPr>
-          <w:rFonts w:ascii="Helvetica" w:eastAsia="Times New Roman" w:hAnsi="Helvetica" w:cs="Helvetica"/>
-          <w:color w:val="4F4F4F"/>
-          <w:sz w:val="24"/>
-          <w:szCs w:val="24"/>
-          <w:lang w:val="en-GB"/>
-        </w:rPr>
-        <w:t xml:space="preserve"> </w:t>
-      </w:r>
-      <w:r>
-        <w:rPr>
-          <w:rFonts w:ascii="Helvetica" w:eastAsia="Times New Roman" w:hAnsi="Helvetica" w:cs="Helvetica"/>
-          <w:color w:val="4F4F4F"/>
-          <w:sz w:val="24"/>
-          <w:szCs w:val="24"/>
-          <w:lang w:val="en-GB"/>
-        </w:rPr>
-        <w:t xml:space="preserve">The </w:t>
+          <w:rFonts w:eastAsia="Times New Roman"/>
+          <w:color w:val="auto"/>
+          <w:lang w:val="en-GB"/>
+        </w:rPr>
+      </w:pPr>
+      <w:r>
+        <w:rPr>
+          <w:rFonts w:eastAsia="Times New Roman"/>
+          <w:color w:val="auto"/>
+          <w:lang w:val="en-GB"/>
+        </w:rPr>
+        <w:t xml:space="preserve">A DIA (development interface agreement) defines the roles and responsibilities between companies involved in developing a product. All involved parties need to agree on the contents of the DIA before the project begins. The DIA also specifies what evidence and work products each party will provide to prove that work was done according to the agreement. The </w:t>
       </w:r>
       <w:proofErr w:type="gramStart"/>
       <w:r>
         <w:rPr>
-          <w:rFonts w:ascii="Helvetica" w:eastAsia="Times New Roman" w:hAnsi="Helvetica" w:cs="Helvetica"/>
-          <w:color w:val="4F4F4F"/>
-          <w:sz w:val="24"/>
-          <w:szCs w:val="24"/>
+          <w:rFonts w:eastAsia="Times New Roman"/>
+          <w:color w:val="auto"/>
           <w:lang w:val="en-GB"/>
         </w:rPr>
         <w:t>ultimate goal</w:t>
@@ -4311,10 +4438,8 @@
       <w:proofErr w:type="gramEnd"/>
       <w:r>
         <w:rPr>
-          <w:rFonts w:ascii="Helvetica" w:eastAsia="Times New Roman" w:hAnsi="Helvetica" w:cs="Helvetica"/>
-          <w:color w:val="4F4F4F"/>
-          <w:sz w:val="24"/>
-          <w:szCs w:val="24"/>
+          <w:rFonts w:eastAsia="Times New Roman"/>
+          <w:color w:val="auto"/>
           <w:lang w:val="en-GB"/>
         </w:rPr>
         <w:t xml:space="preserve"> is to ensure that all parties are developing safe vehicles in compliance with ISO 26262.</w:t>
@@ -4331,135 +4456,106 @@
         </w:pBdr>
         <w:shd w:val="clear" w:color="auto" w:fill="FFFFFF"/>
         <w:spacing w:after="225" w:line="240" w:lineRule="auto"/>
+        <w:jc w:val="both"/>
         <w:textAlignment w:val="baseline"/>
         <w:rPr>
-          <w:rFonts w:ascii="Helvetica" w:eastAsia="Times New Roman" w:hAnsi="Helvetica" w:cs="Helvetica"/>
-          <w:color w:val="4F4F4F"/>
-          <w:sz w:val="24"/>
-          <w:szCs w:val="24"/>
-          <w:lang w:val="en-GB"/>
-        </w:rPr>
-      </w:pPr>
-      <w:r>
-        <w:rPr>
-          <w:rFonts w:ascii="Helvetica" w:eastAsia="Times New Roman" w:hAnsi="Helvetica" w:cs="Helvetica"/>
-          <w:color w:val="4F4F4F"/>
-          <w:sz w:val="24"/>
-          <w:szCs w:val="24"/>
+          <w:rFonts w:eastAsia="Times New Roman"/>
+          <w:color w:val="auto"/>
+          <w:lang w:val="en-GB"/>
+        </w:rPr>
+      </w:pPr>
+      <w:r>
+        <w:rPr>
+          <w:rFonts w:eastAsia="Times New Roman"/>
+          <w:color w:val="auto"/>
           <w:lang w:val="en-GB"/>
         </w:rPr>
         <w:t>OEM is responsible for the overall vehicle safety and all the required I</w:t>
       </w:r>
       <w:r>
         <w:rPr>
-          <w:rFonts w:ascii="Helvetica" w:eastAsia="Times New Roman" w:hAnsi="Helvetica" w:cs="Helvetica"/>
-          <w:color w:val="4F4F4F"/>
-          <w:sz w:val="24"/>
-          <w:szCs w:val="24"/>
+          <w:rFonts w:eastAsia="Times New Roman"/>
+          <w:color w:val="auto"/>
           <w:lang w:val="en-GB"/>
         </w:rPr>
         <w:t>SO26262 are met in the item. Both</w:t>
       </w:r>
       <w:r>
         <w:rPr>
-          <w:rFonts w:ascii="Helvetica" w:eastAsia="Times New Roman" w:hAnsi="Helvetica" w:cs="Helvetica"/>
-          <w:color w:val="4F4F4F"/>
-          <w:sz w:val="24"/>
-          <w:szCs w:val="24"/>
+          <w:rFonts w:eastAsia="Times New Roman"/>
+          <w:color w:val="auto"/>
           <w:lang w:val="en-GB"/>
         </w:rPr>
         <w:t xml:space="preserve"> the companies have agreed that the safety lifecycle tailored is </w:t>
       </w:r>
-      <w:proofErr w:type="gramStart"/>
-      <w:r>
-        <w:rPr>
-          <w:rFonts w:ascii="Helvetica" w:eastAsia="Times New Roman" w:hAnsi="Helvetica" w:cs="Helvetica"/>
-          <w:color w:val="4F4F4F"/>
-          <w:sz w:val="24"/>
-          <w:szCs w:val="24"/>
-          <w:lang w:val="en-GB"/>
-        </w:rPr>
-        <w:t>sufficient</w:t>
-      </w:r>
-      <w:proofErr w:type="gramEnd"/>
-      <w:r>
-        <w:rPr>
-          <w:rFonts w:ascii="Helvetica" w:eastAsia="Times New Roman" w:hAnsi="Helvetica" w:cs="Helvetica"/>
-          <w:color w:val="4F4F4F"/>
-          <w:sz w:val="24"/>
-          <w:szCs w:val="24"/>
+      <w:r>
+        <w:rPr>
+          <w:rFonts w:eastAsia="Times New Roman"/>
+          <w:color w:val="auto"/>
+          <w:lang w:val="en-GB"/>
+        </w:rPr>
+        <w:t>enough</w:t>
+      </w:r>
+      <w:r>
+        <w:rPr>
+          <w:rFonts w:eastAsia="Times New Roman"/>
+          <w:color w:val="auto"/>
           <w:lang w:val="en-GB"/>
         </w:rPr>
         <w:t xml:space="preserve"> to comp</w:t>
       </w:r>
       <w:r>
         <w:rPr>
-          <w:rFonts w:ascii="Helvetica" w:eastAsia="Times New Roman" w:hAnsi="Helvetica" w:cs="Helvetica"/>
-          <w:color w:val="4F4F4F"/>
-          <w:sz w:val="24"/>
-          <w:szCs w:val="24"/>
+          <w:rFonts w:eastAsia="Times New Roman"/>
+          <w:color w:val="auto"/>
           <w:lang w:val="en-GB"/>
         </w:rPr>
         <w:t>ly with the ISO26262 standards. Both the companies</w:t>
       </w:r>
       <w:r>
         <w:rPr>
-          <w:rFonts w:ascii="Helvetica" w:eastAsia="Times New Roman" w:hAnsi="Helvetica" w:cs="Helvetica"/>
-          <w:color w:val="4F4F4F"/>
-          <w:sz w:val="24"/>
-          <w:szCs w:val="24"/>
+          <w:rFonts w:eastAsia="Times New Roman"/>
+          <w:color w:val="auto"/>
           <w:lang w:val="en-GB"/>
         </w:rPr>
         <w:t xml:space="preserve"> </w:t>
       </w:r>
-      <w:proofErr w:type="gramStart"/>
-      <w:r>
-        <w:rPr>
-          <w:rFonts w:ascii="Helvetica" w:eastAsia="Times New Roman" w:hAnsi="Helvetica" w:cs="Helvetica"/>
-          <w:color w:val="4F4F4F"/>
-          <w:sz w:val="24"/>
-          <w:szCs w:val="24"/>
-          <w:lang w:val="en-GB"/>
-        </w:rPr>
-        <w:t>have to</w:t>
-      </w:r>
-      <w:proofErr w:type="gramEnd"/>
-      <w:r>
-        <w:rPr>
-          <w:rFonts w:ascii="Helvetica" w:eastAsia="Times New Roman" w:hAnsi="Helvetica" w:cs="Helvetica"/>
-          <w:color w:val="4F4F4F"/>
-          <w:sz w:val="24"/>
-          <w:szCs w:val="24"/>
+      <w:r>
+        <w:rPr>
+          <w:rFonts w:eastAsia="Times New Roman"/>
+          <w:color w:val="auto"/>
+          <w:lang w:val="en-GB"/>
+        </w:rPr>
+        <w:t>must</w:t>
+      </w:r>
+      <w:r>
+        <w:rPr>
+          <w:rFonts w:eastAsia="Times New Roman"/>
+          <w:color w:val="auto"/>
           <w:lang w:val="en-GB"/>
         </w:rPr>
         <w:t xml:space="preserve"> appoint</w:t>
       </w:r>
       <w:r>
         <w:rPr>
-          <w:rFonts w:ascii="Helvetica" w:eastAsia="Times New Roman" w:hAnsi="Helvetica" w:cs="Helvetica"/>
-          <w:color w:val="4F4F4F"/>
-          <w:sz w:val="24"/>
-          <w:szCs w:val="24"/>
+          <w:rFonts w:eastAsia="Times New Roman"/>
+          <w:color w:val="auto"/>
           <w:lang w:val="en-GB"/>
         </w:rPr>
         <w:t xml:space="preserve"> customer and supplier safety managers. All the activities and processes to be undertaken by both the customer and supplier are clearly stated</w:t>
       </w:r>
       <w:r>
         <w:rPr>
-          <w:rFonts w:ascii="Helvetica" w:eastAsia="Times New Roman" w:hAnsi="Helvetica" w:cs="Helvetica"/>
-          <w:color w:val="4F4F4F"/>
-          <w:sz w:val="24"/>
-          <w:szCs w:val="24"/>
+          <w:rFonts w:eastAsia="Times New Roman"/>
+          <w:color w:val="auto"/>
           <w:lang w:val="en-GB"/>
         </w:rPr>
         <w:t xml:space="preserve"> and agreed</w:t>
       </w:r>
       <w:r>
         <w:rPr>
-          <w:rFonts w:ascii="Helvetica" w:eastAsia="Times New Roman" w:hAnsi="Helvetica" w:cs="Helvetica"/>
-          <w:color w:val="4F4F4F"/>
-          <w:sz w:val="24"/>
-          <w:szCs w:val="24"/>
+          <w:rFonts w:eastAsia="Times New Roman"/>
+          <w:color w:val="auto"/>
           <w:lang w:val="en-GB"/>
         </w:rPr>
         <w:t xml:space="preserve">. </w:t>
@@ -4476,81 +4572,66 @@
         </w:pBdr>
         <w:shd w:val="clear" w:color="auto" w:fill="FFFFFF"/>
         <w:spacing w:after="225" w:line="240" w:lineRule="auto"/>
+        <w:jc w:val="both"/>
         <w:textAlignment w:val="baseline"/>
         <w:rPr>
-          <w:rFonts w:ascii="Helvetica" w:eastAsia="Times New Roman" w:hAnsi="Helvetica" w:cs="Helvetica"/>
-          <w:color w:val="4F4F4F"/>
-          <w:sz w:val="24"/>
-          <w:szCs w:val="24"/>
-          <w:lang w:val="en-GB"/>
-        </w:rPr>
-      </w:pPr>
-      <w:r>
-        <w:rPr>
-          <w:rFonts w:ascii="Helvetica" w:eastAsia="Times New Roman" w:hAnsi="Helvetica" w:cs="Helvetica"/>
-          <w:color w:val="4F4F4F"/>
-          <w:sz w:val="24"/>
-          <w:szCs w:val="24"/>
+          <w:rFonts w:eastAsia="Times New Roman"/>
+          <w:color w:val="auto"/>
+          <w:lang w:val="en-GB"/>
+        </w:rPr>
+      </w:pPr>
+      <w:r>
+        <w:rPr>
+          <w:rFonts w:eastAsia="Times New Roman"/>
+          <w:color w:val="auto"/>
           <w:lang w:val="en-GB"/>
         </w:rPr>
         <w:t>Agreement was made</w:t>
       </w:r>
       <w:r>
         <w:rPr>
-          <w:rFonts w:ascii="Helvetica" w:eastAsia="Times New Roman" w:hAnsi="Helvetica" w:cs="Helvetica"/>
-          <w:color w:val="4F4F4F"/>
-          <w:sz w:val="24"/>
-          <w:szCs w:val="24"/>
+          <w:rFonts w:eastAsia="Times New Roman"/>
+          <w:color w:val="auto"/>
           <w:lang w:val="en-GB"/>
         </w:rPr>
         <w:t xml:space="preserve"> with OEM that all</w:t>
       </w:r>
       <w:r>
         <w:rPr>
-          <w:rFonts w:ascii="Helvetica" w:eastAsia="Times New Roman" w:hAnsi="Helvetica" w:cs="Helvetica"/>
-          <w:color w:val="4F4F4F"/>
-          <w:sz w:val="24"/>
-          <w:szCs w:val="24"/>
+          <w:rFonts w:eastAsia="Times New Roman"/>
+          <w:color w:val="auto"/>
           <w:lang w:val="en-GB"/>
         </w:rPr>
         <w:t xml:space="preserve"> on information and tools </w:t>
       </w:r>
       <w:r>
         <w:rPr>
-          <w:rFonts w:ascii="Helvetica" w:eastAsia="Times New Roman" w:hAnsi="Helvetica" w:cs="Helvetica"/>
-          <w:color w:val="4F4F4F"/>
-          <w:sz w:val="24"/>
-          <w:szCs w:val="24"/>
+          <w:rFonts w:eastAsia="Times New Roman"/>
+          <w:color w:val="auto"/>
           <w:lang w:val="en-GB"/>
         </w:rPr>
         <w:t>related to achieving functional safety for the item will be</w:t>
       </w:r>
       <w:r>
         <w:rPr>
-          <w:rFonts w:ascii="Helvetica" w:eastAsia="Times New Roman" w:hAnsi="Helvetica" w:cs="Helvetica"/>
-          <w:color w:val="4F4F4F"/>
-          <w:sz w:val="24"/>
-          <w:szCs w:val="24"/>
+          <w:rFonts w:eastAsia="Times New Roman"/>
+          <w:color w:val="auto"/>
           <w:lang w:val="en-GB"/>
         </w:rPr>
         <w:t xml:space="preserve"> exchanged between both </w:t>
       </w:r>
       <w:r>
         <w:rPr>
-          <w:rFonts w:ascii="Helvetica" w:eastAsia="Times New Roman" w:hAnsi="Helvetica" w:cs="Helvetica"/>
-          <w:color w:val="4F4F4F"/>
-          <w:sz w:val="24"/>
-          <w:szCs w:val="24"/>
+          <w:rFonts w:eastAsia="Times New Roman"/>
+          <w:color w:val="auto"/>
           <w:lang w:val="en-GB"/>
         </w:rPr>
         <w:t xml:space="preserve">the companies through a common channel. </w:t>
       </w:r>
       <w:r>
         <w:rPr>
-          <w:rFonts w:ascii="Helvetica" w:eastAsia="Times New Roman" w:hAnsi="Helvetica" w:cs="Helvetica"/>
-          <w:color w:val="4F4F4F"/>
-          <w:sz w:val="24"/>
-          <w:szCs w:val="24"/>
+          <w:rFonts w:eastAsia="Times New Roman"/>
+          <w:color w:val="auto"/>
           <w:lang w:val="en-GB"/>
         </w:rPr>
         <w:t>Tier-1 will take the responsibilities involved in the design and production of every subsystem component and making sure that they are functional as well as they meet the functional safety requirements. Tier-1 will not be responsible for the functionality of the full system or it’s safety requirements.</w:t>
@@ -4560,15 +4641,17 @@
       <w:pPr>
         <w:pStyle w:val="Heading1"/>
         <w:contextualSpacing w:val="0"/>
-      </w:pPr>
-      <w:bookmarkStart w:id="21" w:name="_lllavvxrxrdy" w:colFirst="0" w:colLast="0"/>
-      <w:bookmarkEnd w:id="21"/>
+        <w:jc w:val="both"/>
+      </w:pPr>
+      <w:bookmarkStart w:id="23" w:name="_lllavvxrxrdy" w:colFirst="0" w:colLast="0"/>
+      <w:bookmarkEnd w:id="23"/>
       <w:r>
         <w:t>Confirmation Measures</w:t>
       </w:r>
     </w:p>
     <w:p>
       <w:pPr>
+        <w:jc w:val="both"/>
         <w:rPr>
           <w:color w:val="auto"/>
         </w:rPr>
@@ -4611,6 +4694,7 @@
           <w:ilvl w:val="0"/>
           <w:numId w:val="1"/>
         </w:numPr>
+        <w:jc w:val="both"/>
         <w:rPr>
           <w:color w:val="auto"/>
         </w:rPr>
@@ -4638,6 +4722,7 @@
         </w:pBdr>
         <w:shd w:val="clear" w:color="auto" w:fill="FFFFFF"/>
         <w:spacing w:line="240" w:lineRule="auto"/>
+        <w:jc w:val="both"/>
         <w:textAlignment w:val="baseline"/>
         <w:rPr>
           <w:rFonts w:eastAsia="Times New Roman"/>
@@ -4656,13 +4741,15 @@
     </w:p>
     <w:p>
       <w:pPr>
-        <w:rPr>
-          <w:color w:val="auto"/>
-        </w:rPr>
-      </w:pPr>
-    </w:p>
-    <w:p>
-      <w:pPr>
+        <w:jc w:val="both"/>
+        <w:rPr>
+          <w:color w:val="auto"/>
+        </w:rPr>
+      </w:pPr>
+    </w:p>
+    <w:p>
+      <w:pPr>
+        <w:jc w:val="both"/>
         <w:rPr>
           <w:color w:val="auto"/>
           <w:shd w:val="clear" w:color="auto" w:fill="FFFFFF"/>
@@ -4711,6 +4798,7 @@
     </w:p>
     <w:p>
       <w:pPr>
+        <w:jc w:val="both"/>
         <w:rPr>
           <w:color w:val="auto"/>
         </w:rPr>
@@ -4738,6 +4826,7 @@
     </w:p>
     <w:p>
       <w:pPr>
+        <w:jc w:val="both"/>
         <w:rPr>
           <w:b/>
           <w:color w:val="auto"/>
@@ -4788,51 +4877,54 @@
     </w:p>
     <w:p>
       <w:pPr>
-        <w:rPr>
-          <w:b/>
-          <w:color w:val="B7B7B7"/>
-        </w:rPr>
-      </w:pPr>
-    </w:p>
-    <w:p>
-      <w:pPr>
-        <w:rPr>
-          <w:b/>
-          <w:color w:val="B7B7B7"/>
-        </w:rPr>
-      </w:pPr>
-    </w:p>
-    <w:p/>
-    <w:p/>
-    <w:p>
-      <w:bookmarkStart w:id="22" w:name="_GoBack"/>
-      <w:bookmarkEnd w:id="22"/>
-      <w:r>
-        <w:lastRenderedPageBreak/>
+        <w:jc w:val="both"/>
+      </w:pPr>
+    </w:p>
+    <w:p>
+      <w:pPr>
+        <w:jc w:val="both"/>
+      </w:pPr>
+      <w:r>
         <w:pict w14:anchorId="33F627B9">
           <v:rect id="_x0000_i1025" style="width:0;height:1.5pt" o:hralign="center" o:hrstd="t" o:hr="t" fillcolor="#a0a0a0" stroked="f"/>
         </w:pict>
       </w:r>
     </w:p>
     <w:p>
+      <w:pPr>
+        <w:jc w:val="both"/>
+      </w:pPr>
       <w:r>
         <w:t xml:space="preserve">A safety plan could have other sections that we are not including here. For example, a safety plan would probably contain a complete project schedule. </w:t>
       </w:r>
     </w:p>
-    <w:p/>
-    <w:p>
+    <w:p>
+      <w:pPr>
+        <w:jc w:val="both"/>
+      </w:pPr>
+    </w:p>
+    <w:p>
+      <w:pPr>
+        <w:jc w:val="both"/>
+      </w:pPr>
       <w:r>
         <w:t>There might also be a "Supporting Process Management" section that would cover "Part 8: Supporting Processes" of the ISO 26262 functional safety standard. This would include descriptions of how the company handles requirements management, change management, configuration management, documentation management, and software tool usage and confidence.</w:t>
       </w:r>
     </w:p>
-    <w:p/>
-    <w:p>
+    <w:p>
+      <w:pPr>
+        <w:jc w:val="both"/>
+      </w:pPr>
+    </w:p>
+    <w:p>
+      <w:pPr>
+        <w:jc w:val="both"/>
+      </w:pPr>
       <w:r>
         <w:t>Similarly, a confirmation measures section would go into more detail about how each confirmation will be carried out.</w:t>
       </w:r>
     </w:p>
     <w:sectPr>
-      <w:footerReference w:type="default" r:id="rId11"/>
       <w:pgSz w:w="12240" w:h="15840"/>
       <w:pgMar w:top="1440" w:right="1440" w:bottom="1440" w:left="1440" w:header="0" w:footer="720" w:gutter="0"/>
       <w:pgNumType w:start="1"/>
@@ -4865,12 +4957,6 @@
     </w:p>
   </w:endnote>
 </w:endnotes>
-</file>
-
-<file path=word/footer1.xml><?xml version="1.0" encoding="utf-8"?>
-<w:ftr xmlns:wpc="http://schemas.microsoft.com/office/word/2010/wordprocessingCanvas" xmlns:cx="http://schemas.microsoft.com/office/drawing/2014/chartex" xmlns:cx1="http://schemas.microsoft.com/office/drawing/2015/9/8/chartex" xmlns:cx2="http://schemas.microsoft.com/office/drawing/2015/10/21/chartex" xmlns:cx3="http://schemas.microsoft.com/office/drawing/2016/5/9/chartex" xmlns:cx4="http://schemas.microsoft.com/office/drawing/2016/5/10/chartex" xmlns:cx5="http://schemas.microsoft.com/office/drawing/2016/5/11/chartex" xmlns:cx6="http://schemas.microsoft.com/office/drawing/2016/5/12/chartex" xmlns:cx7="http://schemas.microsoft.com/office/drawing/2016/5/13/chartex" xmlns:cx8="http://schemas.microsoft.com/office/drawing/2016/5/14/chartex" xmlns:mc="http://schemas.openxmlformats.org/markup-compatibility/2006" xmlns:aink="http://schemas.microsoft.com/office/drawing/2016/ink" xmlns:am3d="http://schemas.microsoft.com/office/drawing/2017/model3d" xmlns:o="urn:schemas-microsoft-com:office:office" xmlns:r="http://schemas.openxmlformats.org/officeDocument/2006/relationships" xmlns:m="http://schemas.openxmlformats.org/officeDocument/2006/math" xmlns:v="urn:schemas-microsoft-com:vml" xmlns:wp14="http://schemas.microsoft.com/office/word/2010/wordprocessingDrawing" xmlns:wp="http://schemas.openxmlformats.org/drawingml/2006/wordprocessingDrawing" xmlns:w10="urn:schemas-microsoft-com:office:word" xmlns:w="http://schemas.openxmlformats.org/wordprocessingml/2006/main" xmlns:w14="http://schemas.microsoft.com/office/word/2010/wordml" xmlns:w15="http://schemas.microsoft.com/office/word/2012/wordml" xmlns:w16cid="http://schemas.microsoft.com/office/word/2016/wordml/cid" xmlns:w16se="http://schemas.microsoft.com/office/word/2015/wordml/symex" xmlns:wpg="http://schemas.microsoft.com/office/word/2010/wordprocessingGroup" xmlns:wpi="http://schemas.microsoft.com/office/word/2010/wordprocessingInk" xmlns:wne="http://schemas.microsoft.com/office/word/2006/wordml" xmlns:wps="http://schemas.microsoft.com/office/word/2010/wordprocessingShape" mc:Ignorable="w14 w15 w16se w16cid wp14">
-  <w:p/>
-</w:ftr>
 </file>
 
 <file path=word/footnotes.xml><?xml version="1.0" encoding="utf-8"?>
@@ -6981,6 +7067,50 @@
       <w:szCs w:val="18"/>
     </w:rPr>
   </w:style>
+  <w:style w:type="paragraph" w:styleId="Header">
+    <w:name w:val="header"/>
+    <w:basedOn w:val="Normal"/>
+    <w:link w:val="HeaderChar"/>
+    <w:uiPriority w:val="99"/>
+    <w:unhideWhenUsed/>
+    <w:rsid w:val="00006739"/>
+    <w:pPr>
+      <w:tabs>
+        <w:tab w:val="center" w:pos="4513"/>
+        <w:tab w:val="right" w:pos="9026"/>
+      </w:tabs>
+      <w:spacing w:line="240" w:lineRule="auto"/>
+    </w:pPr>
+  </w:style>
+  <w:style w:type="character" w:customStyle="1" w:styleId="HeaderChar">
+    <w:name w:val="Header Char"/>
+    <w:basedOn w:val="DefaultParagraphFont"/>
+    <w:link w:val="Header"/>
+    <w:uiPriority w:val="99"/>
+    <w:rsid w:val="00006739"/>
+  </w:style>
+  <w:style w:type="paragraph" w:styleId="Footer">
+    <w:name w:val="footer"/>
+    <w:basedOn w:val="Normal"/>
+    <w:link w:val="FooterChar"/>
+    <w:uiPriority w:val="99"/>
+    <w:unhideWhenUsed/>
+    <w:rsid w:val="00006739"/>
+    <w:pPr>
+      <w:tabs>
+        <w:tab w:val="center" w:pos="4513"/>
+        <w:tab w:val="right" w:pos="9026"/>
+      </w:tabs>
+      <w:spacing w:line="240" w:lineRule="auto"/>
+    </w:pPr>
+  </w:style>
+  <w:style w:type="character" w:customStyle="1" w:styleId="FooterChar">
+    <w:name w:val="Footer Char"/>
+    <w:basedOn w:val="DefaultParagraphFont"/>
+    <w:link w:val="Footer"/>
+    <w:uiPriority w:val="99"/>
+    <w:rsid w:val="00006739"/>
+  </w:style>
 </w:styles>
 </file>
 

</xml_diff>